<commit_message>
Updated logos and filled in some more of Report
</commit_message>
<xml_diff>
--- a/Documents/Project - Report.docx
+++ b/Documents/Project - Report.docx
@@ -1,6 +1,6 @@
 
 <file path=word/document.xml><?xml version="1.0" encoding="utf-8"?>
-<w:document xmlns:wpc="http://schemas.microsoft.com/office/word/2010/wordprocessingCanvas" xmlns:cx="http://schemas.microsoft.com/office/drawing/2014/chartex" xmlns:cx1="http://schemas.microsoft.com/office/drawing/2015/9/8/chartex" xmlns:cx2="http://schemas.microsoft.com/office/drawing/2015/10/21/chartex" xmlns:cx3="http://schemas.microsoft.com/office/drawing/2016/5/9/chartex" xmlns:cx4="http://schemas.microsoft.com/office/drawing/2016/5/10/chartex" xmlns:cx5="http://schemas.microsoft.com/office/drawing/2016/5/11/chartex" xmlns:cx6="http://schemas.microsoft.com/office/drawing/2016/5/12/chartex" xmlns:cx7="http://schemas.microsoft.com/office/drawing/2016/5/13/chartex" xmlns:cx8="http://schemas.microsoft.com/office/drawing/2016/5/14/chartex" xmlns:mc="http://schemas.openxmlformats.org/markup-compatibility/2006" xmlns:aink="http://schemas.microsoft.com/office/drawing/2016/ink" xmlns:am3d="http://schemas.microsoft.com/office/drawing/2017/model3d" xmlns:o="urn:schemas-microsoft-com:office:office" xmlns:oel="http://schemas.microsoft.com/office/2019/extlst" xmlns:r="http://schemas.openxmlformats.org/officeDocument/2006/relationships" xmlns:m="http://schemas.openxmlformats.org/officeDocument/2006/math" xmlns:v="urn:schemas-microsoft-com:vml" xmlns:wp14="http://schemas.microsoft.com/office/word/2010/wordprocessingDrawing" xmlns:wp="http://schemas.openxmlformats.org/drawingml/2006/wordprocessingDrawing" xmlns:w10="urn:schemas-microsoft-com:office:word" xmlns:w="http://schemas.openxmlformats.org/wordprocessingml/2006/main" xmlns:w14="http://schemas.microsoft.com/office/word/2010/wordml" xmlns:w15="http://schemas.microsoft.com/office/word/2012/wordml" xmlns:w16cex="http://schemas.microsoft.com/office/word/2018/wordml/cex" xmlns:w16cid="http://schemas.microsoft.com/office/word/2016/wordml/cid" xmlns:w16="http://schemas.microsoft.com/office/word/2018/wordml" xmlns:w16sdtdh="http://schemas.microsoft.com/office/word/2020/wordml/sdtdatahash" xmlns:w16se="http://schemas.microsoft.com/office/word/2015/wordml/symex" xmlns:wpg="http://schemas.microsoft.com/office/word/2010/wordprocessingGroup" xmlns:wpi="http://schemas.microsoft.com/office/word/2010/wordprocessingInk" xmlns:wne="http://schemas.microsoft.com/office/word/2006/wordml" xmlns:wps="http://schemas.microsoft.com/office/word/2010/wordprocessingShape" mc:Ignorable="w14 w15 w16se w16cid w16 w16cex w16sdtdh wp14">
+<w:document xmlns:wpc="http://schemas.microsoft.com/office/word/2010/wordprocessingCanvas" xmlns:cx="http://schemas.microsoft.com/office/drawing/2014/chartex" xmlns:cx1="http://schemas.microsoft.com/office/drawing/2015/9/8/chartex" xmlns:cx2="http://schemas.microsoft.com/office/drawing/2015/10/21/chartex" xmlns:cx3="http://schemas.microsoft.com/office/drawing/2016/5/9/chartex" xmlns:cx4="http://schemas.microsoft.com/office/drawing/2016/5/10/chartex" xmlns:cx5="http://schemas.microsoft.com/office/drawing/2016/5/11/chartex" xmlns:cx6="http://schemas.microsoft.com/office/drawing/2016/5/12/chartex" xmlns:cx7="http://schemas.microsoft.com/office/drawing/2016/5/13/chartex" xmlns:cx8="http://schemas.microsoft.com/office/drawing/2016/5/14/chartex" xmlns:mc="http://schemas.openxmlformats.org/markup-compatibility/2006" xmlns:aink="http://schemas.microsoft.com/office/drawing/2016/ink" xmlns:am3d="http://schemas.microsoft.com/office/drawing/2017/model3d" xmlns:o="urn:schemas-microsoft-com:office:office" xmlns:oel="http://schemas.microsoft.com/office/2019/extlst" xmlns:r="http://schemas.openxmlformats.org/officeDocument/2006/relationships" xmlns:m="http://schemas.openxmlformats.org/officeDocument/2006/math" xmlns:v="urn:schemas-microsoft-com:vml" xmlns:wp14="http://schemas.microsoft.com/office/word/2010/wordprocessingDrawing" xmlns:wp="http://schemas.openxmlformats.org/drawingml/2006/wordprocessingDrawing" xmlns:w10="urn:schemas-microsoft-com:office:word" xmlns:w="http://schemas.openxmlformats.org/wordprocessingml/2006/main" xmlns:w14="http://schemas.microsoft.com/office/word/2010/wordml" xmlns:w15="http://schemas.microsoft.com/office/word/2012/wordml" xmlns:w16cex="http://schemas.microsoft.com/office/word/2018/wordml/cex" xmlns:w16cid="http://schemas.microsoft.com/office/word/2016/wordml/cid" xmlns:w16="http://schemas.microsoft.com/office/word/2018/wordml" xmlns:w16du="http://schemas.microsoft.com/office/word/2023/wordml/word16du" xmlns:w16sdtdh="http://schemas.microsoft.com/office/word/2020/wordml/sdtdatahash" xmlns:w16se="http://schemas.microsoft.com/office/word/2015/wordml/symex" xmlns:wpg="http://schemas.microsoft.com/office/word/2010/wordprocessingGroup" xmlns:wpi="http://schemas.microsoft.com/office/word/2010/wordprocessingInk" xmlns:wne="http://schemas.microsoft.com/office/word/2006/wordml" xmlns:wps="http://schemas.microsoft.com/office/word/2010/wordprocessingShape" mc:Ignorable="w14 w15 w16se w16cid w16 w16cex w16sdtdh wp14">
   <w:body>
     <w:p>
       <w:pPr>
@@ -40,12 +40,13 @@
       <w:r>
         <w:rPr>
           <w:noProof/>
+          <w:szCs w:val="24"/>
         </w:rPr>
         <w:drawing>
-          <wp:inline distT="0" distB="0" distL="0" distR="0" wp14:anchorId="0838BC93" wp14:editId="691D2B48">
-            <wp:extent cx="2276475" cy="1181100"/>
+          <wp:inline distT="0" distB="0" distL="0" distR="0" wp14:anchorId="1A66D022" wp14:editId="19E7BB71">
+            <wp:extent cx="3086100" cy="1733550"/>
             <wp:effectExtent l="0" t="0" r="0" b="0"/>
-            <wp:docPr id="1" name="Picture 1"/>
+            <wp:docPr id="1104572216" name="Picture 2" descr="A logo on a black background&#10;&#10;Description automatically generated with low confidence"/>
             <wp:cNvGraphicFramePr>
               <a:graphicFrameLocks xmlns:a="http://schemas.openxmlformats.org/drawingml/2006/main" noChangeAspect="1"/>
             </wp:cNvGraphicFramePr>
@@ -53,29 +54,36 @@
               <a:graphicData uri="http://schemas.openxmlformats.org/drawingml/2006/picture">
                 <pic:pic xmlns:pic="http://schemas.openxmlformats.org/drawingml/2006/picture">
                   <pic:nvPicPr>
-                    <pic:cNvPr id="0" name="Picture 1"/>
-                    <pic:cNvPicPr/>
+                    <pic:cNvPr id="1104572216" name="Picture 2" descr="A logo on a black background&#10;&#10;Description automatically generated with low confidence"/>
+                    <pic:cNvPicPr>
+                      <a:picLocks noChangeAspect="1" noChangeArrowheads="1"/>
+                    </pic:cNvPicPr>
                   </pic:nvPicPr>
                   <pic:blipFill>
-                    <a:blip r:embed="rId11">
+                    <a:blip r:embed="rId11" cstate="print">
                       <a:extLst>
                         <a:ext uri="{28A0092B-C50C-407E-A947-70E740481C1C}">
                           <a14:useLocalDpi xmlns:a14="http://schemas.microsoft.com/office/drawing/2010/main" val="0"/>
                         </a:ext>
                       </a:extLst>
                     </a:blip>
+                    <a:srcRect/>
                     <a:stretch>
                       <a:fillRect/>
                     </a:stretch>
                   </pic:blipFill>
-                  <pic:spPr>
+                  <pic:spPr bwMode="auto">
                     <a:xfrm>
                       <a:off x="0" y="0"/>
-                      <a:ext cx="2276475" cy="1181100"/>
+                      <a:ext cx="3086100" cy="1733550"/>
                     </a:xfrm>
                     <a:prstGeom prst="rect">
                       <a:avLst/>
                     </a:prstGeom>
+                    <a:noFill/>
+                    <a:ln>
+                      <a:noFill/>
+                    </a:ln>
                   </pic:spPr>
                 </pic:pic>
               </a:graphicData>
@@ -202,7 +210,14 @@
           <w:sz w:val="32"/>
           <w:szCs w:val="32"/>
         </w:rPr>
-        <w:t>: N/A</w:t>
+        <w:t xml:space="preserve">: </w:t>
+      </w:r>
+      <w:r>
+        <w:rPr>
+          <w:sz w:val="32"/>
+          <w:szCs w:val="32"/>
+        </w:rPr>
+        <w:t>18/05/2023</w:t>
       </w:r>
     </w:p>
     <w:p>
@@ -571,77 +586,6 @@
           <w:lang w:eastAsia="zh-CN"/>
         </w:rPr>
       </w:pPr>
-      <w:hyperlink w:anchor="_Toc54714376" w:history="1">
-        <w:r>
-          <w:rPr>
-            <w:rStyle w:val="Hyperlink"/>
-            <w:noProof/>
-          </w:rPr>
-          <w:t>Literature Review</w:t>
-        </w:r>
-        <w:r>
-          <w:rPr>
-            <w:noProof/>
-            <w:webHidden/>
-          </w:rPr>
-          <w:tab/>
-        </w:r>
-        <w:r>
-          <w:rPr>
-            <w:noProof/>
-            <w:webHidden/>
-          </w:rPr>
-          <w:fldChar w:fldCharType="begin"/>
-        </w:r>
-        <w:r>
-          <w:rPr>
-            <w:noProof/>
-            <w:webHidden/>
-          </w:rPr>
-          <w:instrText xml:space="preserve"> PAGEREF _Toc54714376 \h </w:instrText>
-        </w:r>
-        <w:r>
-          <w:rPr>
-            <w:noProof/>
-            <w:webHidden/>
-          </w:rPr>
-        </w:r>
-        <w:r>
-          <w:rPr>
-            <w:noProof/>
-            <w:webHidden/>
-          </w:rPr>
-          <w:fldChar w:fldCharType="separate"/>
-        </w:r>
-        <w:r>
-          <w:rPr>
-            <w:noProof/>
-            <w:webHidden/>
-          </w:rPr>
-          <w:t>2</w:t>
-        </w:r>
-        <w:r>
-          <w:rPr>
-            <w:noProof/>
-            <w:webHidden/>
-          </w:rPr>
-          <w:fldChar w:fldCharType="end"/>
-        </w:r>
-      </w:hyperlink>
-    </w:p>
-    <w:p>
-      <w:pPr>
-        <w:pStyle w:val="TOC1"/>
-        <w:tabs>
-          <w:tab w:val="right" w:leader="dot" w:pos="9016"/>
-        </w:tabs>
-        <w:rPr>
-          <w:rFonts w:asciiTheme="minorHAnsi" w:eastAsiaTheme="minorEastAsia" w:hAnsiTheme="minorHAnsi" w:cstheme="minorBidi"/>
-          <w:noProof/>
-          <w:szCs w:val="24"/>
-          <w:lang w:eastAsia="zh-CN"/>
-        </w:rPr>
-      </w:pPr>
       <w:hyperlink w:anchor="_Toc54714377" w:history="1">
         <w:r>
           <w:rPr>
@@ -1051,7 +995,21 @@
         <w:rPr>
           <w:szCs w:val="24"/>
         </w:rPr>
-        <w:t xml:space="preserve"> reports of ‘crypto-crashes’</w:t>
+        <w:t xml:space="preserve"> reports of ‘</w:t>
+      </w:r>
+      <w:proofErr w:type="gramStart"/>
+      <w:r>
+        <w:rPr>
+          <w:szCs w:val="24"/>
+        </w:rPr>
+        <w:t>crypto-crashes</w:t>
+      </w:r>
+      <w:proofErr w:type="gramEnd"/>
+      <w:r>
+        <w:rPr>
+          <w:szCs w:val="24"/>
+        </w:rPr>
+        <w:t>’</w:t>
       </w:r>
       <w:r>
         <w:rPr>
@@ -1173,7 +1131,21 @@
         <w:rPr>
           <w:szCs w:val="24"/>
         </w:rPr>
-        <w:t xml:space="preserve"> mining in a game for rewards, earning a card in a game as a NFT</w:t>
+        <w:t xml:space="preserve"> mining in a game for rewards, earning a card in a game as </w:t>
+      </w:r>
+      <w:proofErr w:type="gramStart"/>
+      <w:r>
+        <w:rPr>
+          <w:szCs w:val="24"/>
+        </w:rPr>
+        <w:t>a</w:t>
+      </w:r>
+      <w:proofErr w:type="gramEnd"/>
+      <w:r>
+        <w:rPr>
+          <w:szCs w:val="24"/>
+        </w:rPr>
+        <w:t xml:space="preserve"> NFT</w:t>
       </w:r>
       <w:r>
         <w:rPr>
@@ -1377,7 +1349,15 @@
         <w:t xml:space="preserve"> </w:t>
       </w:r>
       <w:r>
-        <w:t>have surged in popularity and the topic of them have even hit mainstream media and news reports on multiple occasions, nearly on a daily basis on multiple Government run news outlets.</w:t>
+        <w:t xml:space="preserve">have surged in popularity and the topic of them have even hit mainstream media and news reports on multiple occasions, nearly </w:t>
+      </w:r>
+      <w:proofErr w:type="gramStart"/>
+      <w:r>
+        <w:t>on a daily basis</w:t>
+      </w:r>
+      <w:proofErr w:type="gramEnd"/>
+      <w:r>
+        <w:t xml:space="preserve"> on multiple Government run news outlets.</w:t>
       </w:r>
       <w:r>
         <w:t xml:space="preserve"> With is gain in popularity, the games industry has also adopted these two technologies on a mainstream basis. One example of this is with the company Ubisoft, with Ubisoft Quartz, where you can earn, purchase and trade NFT’s that give in game items like unique weapons, </w:t>
@@ -1389,7 +1369,15 @@
         <w:t xml:space="preserve"> etc.</w:t>
       </w:r>
       <w:r>
-        <w:t xml:space="preserve"> A side effect of these technologies are that most of the players that play these types of games that focus around NFT’s or crypto-currencies </w:t>
+        <w:t xml:space="preserve"> A side effect of these technologies </w:t>
+      </w:r>
+      <w:proofErr w:type="gramStart"/>
+      <w:r>
+        <w:t>are</w:t>
+      </w:r>
+      <w:proofErr w:type="gramEnd"/>
+      <w:r>
+        <w:t xml:space="preserve"> that most of the players that play these types of games that focus around NFT’s or crypto-currencies </w:t>
       </w:r>
       <w:r>
         <w:t xml:space="preserve">aim to play with a purpose of making money. </w:t>
@@ -1407,8 +1395,13 @@
       <w:r>
         <w:t>An example of these economy base game’s that has this effect is CSGO (</w:t>
       </w:r>
-      <w:r>
-        <w:t>Counter-Strike: Global Offensive</w:t>
+      <w:proofErr w:type="gramStart"/>
+      <w:r>
+        <w:t>Counter-Strike</w:t>
+      </w:r>
+      <w:proofErr w:type="gramEnd"/>
+      <w:r>
+        <w:t>: Global Offensive</w:t>
       </w:r>
       <w:r>
         <w:t>), where you can earn crates you can pay to unlock for sometimes unique weapons skins with or without stickers which increase the skins resale value</w:t>
@@ -1420,7 +1413,15 @@
         <w:t>been applied</w:t>
       </w:r>
       <w:r>
-        <w:t xml:space="preserve"> to graffiti spray’s and sticker capsules you can put on your gun skin, </w:t>
+        <w:t xml:space="preserve"> to graffiti </w:t>
+      </w:r>
+      <w:proofErr w:type="gramStart"/>
+      <w:r>
+        <w:t>spray’s</w:t>
+      </w:r>
+      <w:proofErr w:type="gramEnd"/>
+      <w:r>
+        <w:t xml:space="preserve"> and sticker capsules you can put on your gun skin, </w:t>
       </w:r>
       <w:r>
         <w:t xml:space="preserve">as well as </w:t>
@@ -1445,7 +1446,13 @@
         <w:pStyle w:val="ReportGuidelines"/>
       </w:pPr>
       <w:r>
-        <w:t xml:space="preserve">With this project I aim to Investigate the process and technical challenges involved with making a blockchain based </w:t>
+        <w:t xml:space="preserve">With this project I aim to Investigate the process and technical challenges involved with making a </w:t>
+      </w:r>
+      <w:r>
+        <w:t>blockchain-based</w:t>
+      </w:r>
+      <w:r>
+        <w:t xml:space="preserve"> </w:t>
       </w:r>
       <w:r>
         <w:t xml:space="preserve">multiplayer </w:t>
@@ -1454,13 +1461,28 @@
         <w:t xml:space="preserve">game. </w:t>
       </w:r>
       <w:r>
-        <w:t>The purpose I chose this project was to develop something that I could take into my future and possibly use in a games and software development role</w:t>
+        <w:t xml:space="preserve">The purpose I chose </w:t>
+      </w:r>
+      <w:r>
+        <w:t xml:space="preserve">for </w:t>
+      </w:r>
+      <w:r>
+        <w:t>this project was to develop something that I could take into my future and possibly use in a games and software development role</w:t>
+      </w:r>
+      <w:r>
+        <w:t>,</w:t>
       </w:r>
       <w:r>
         <w:t xml:space="preserve"> along</w:t>
       </w:r>
       <w:r>
-        <w:t xml:space="preserve"> with expanding my knowledge in a area of games I </w:t>
+        <w:t xml:space="preserve"> with expanding my knowledge in </w:t>
+      </w:r>
+      <w:r>
+        <w:t>an</w:t>
+      </w:r>
+      <w:r>
+        <w:t xml:space="preserve"> area of games I </w:t>
       </w:r>
       <w:r>
         <w:t>haven’t</w:t>
@@ -1477,475 +1499,1970 @@
     <w:p>
       <w:pPr>
         <w:pStyle w:val="ReportGuidelines"/>
-        <w:rPr>
-          <w:color w:val="FF0000"/>
-          <w:szCs w:val="24"/>
-        </w:rPr>
-      </w:pPr>
-      <w:r>
-        <w:t xml:space="preserve"> </w:t>
-      </w:r>
-      <w:r>
-        <w:rPr>
-          <w:color w:val="FF0000"/>
-          <w:szCs w:val="24"/>
-        </w:rPr>
-        <w:t>-----------------------------------------------------------------------------------------------------</w:t>
+      </w:pPr>
+      <w:r>
+        <w:t>Enjin</w:t>
+      </w:r>
+      <w:r>
+        <w:t>’s API</w:t>
+      </w:r>
+      <w:r>
+        <w:t xml:space="preserve"> is broken into two main components:</w:t>
       </w:r>
     </w:p>
     <w:p>
       <w:pPr>
         <w:pStyle w:val="ReportGuidelines"/>
-        <w:jc w:val="center"/>
-        <w:rPr>
-          <w:color w:val="FF0000"/>
-        </w:rPr>
-      </w:pPr>
-      <w:r>
-        <w:rPr>
-          <w:color w:val="FF0000"/>
-        </w:rPr>
-        <w:t>Not gone beyond this point</w:t>
-      </w:r>
+      </w:pPr>
     </w:p>
     <w:p>
       <w:pPr>
         <w:pStyle w:val="ReportGuidelines"/>
-        <w:rPr>
-          <w:color w:val="FF0000"/>
-          <w:szCs w:val="24"/>
-        </w:rPr>
-      </w:pPr>
-      <w:r>
-        <w:rPr>
-          <w:color w:val="FF0000"/>
-          <w:szCs w:val="24"/>
-        </w:rPr>
-        <w:t>-----------------------------------------------------------------------------------------------------</w:t>
+      </w:pPr>
+      <w:r>
+        <w:rPr>
+          <w:b/>
+          <w:bCs/>
+        </w:rPr>
+        <w:t>The App:</w:t>
+      </w:r>
+      <w:r>
+        <w:t xml:space="preserve"> which is the main project component, which has its own schema separate from the player. This allows the app owner to manipulate and test the app before even stepping into making the game/project files and code.</w:t>
       </w:r>
     </w:p>
     <w:p>
       <w:pPr>
         <w:pStyle w:val="ReportGuidelines"/>
-        <w:rPr>
-          <w:color w:val="FF0000"/>
-          <w:szCs w:val="24"/>
-        </w:rPr>
-      </w:pPr>
-    </w:p>
-    <w:p>
-      <w:pPr>
-        <w:pStyle w:val="ReportGuidelines"/>
-      </w:pPr>
-      <w:r>
-        <w:t xml:space="preserve">Here you present to the audience what you are doing and why it is important. </w:t>
-      </w:r>
-      <w:r>
-        <w:t>In essence, please provide an i</w:t>
-      </w:r>
-      <w:r>
-        <w:t xml:space="preserve">ntroduction to the project, why was it chosen, the potential impact of this research. </w:t>
-      </w:r>
-      <w:r>
-        <w:t>Y</w:t>
-      </w:r>
-      <w:r>
-        <w:t xml:space="preserve">ou </w:t>
-      </w:r>
-      <w:r>
-        <w:t xml:space="preserve">should </w:t>
-      </w:r>
-      <w:r>
-        <w:t xml:space="preserve">state a research question (if any) and </w:t>
-      </w:r>
-      <w:r>
-        <w:t xml:space="preserve">present </w:t>
-      </w:r>
-      <w:r>
-        <w:t xml:space="preserve">the </w:t>
-      </w:r>
-      <w:r>
-        <w:t>project objectives</w:t>
-      </w:r>
-      <w:r>
-        <w:t>. This will most likely be a concrete question probably from one specific area, such as AI, Networking, Graphics etc.</w:t>
-      </w:r>
-    </w:p>
-    <w:p>
-      <w:pPr>
-        <w:pStyle w:val="ReportGuidelines"/>
-      </w:pPr>
-      <w:r>
-        <w:t xml:space="preserve">E.g., Research Question </w:t>
-      </w:r>
-      <w:r>
-        <w:t>Example (Networking): What is the effect of threshold size in the dead reckoning approach on player performance and player experience?</w:t>
-      </w:r>
-    </w:p>
-    <w:p>
-      <w:pPr>
-        <w:pStyle w:val="ReportGuidelines"/>
-      </w:pPr>
-    </w:p>
-    <w:p>
-      <w:pPr>
-        <w:pStyle w:val="ReportGuidelines"/>
-      </w:pPr>
-      <w:r>
-        <w:t xml:space="preserve">Summarize </w:t>
-      </w:r>
-      <w:r>
-        <w:t>the main contributions of the project.</w:t>
-      </w:r>
-    </w:p>
-    <w:p>
-      <w:pPr>
-        <w:pStyle w:val="ReportGuidelines"/>
-      </w:pPr>
-    </w:p>
-    <w:p>
-      <w:pPr>
-        <w:pStyle w:val="Heading1"/>
-        <w:rPr>
-          <w:sz w:val="24"/>
-          <w:szCs w:val="24"/>
-        </w:rPr>
-      </w:pPr>
-      <w:bookmarkStart w:id="3" w:name="_Toc54714376"/>
-      <w:r>
-        <w:rPr>
-          <w:sz w:val="24"/>
-          <w:szCs w:val="24"/>
-        </w:rPr>
-        <w:lastRenderedPageBreak/>
-        <w:t>Literature Review</w:t>
-      </w:r>
-      <w:bookmarkEnd w:id="3"/>
-    </w:p>
-    <w:p/>
-    <w:p>
-      <w:pPr>
-        <w:pStyle w:val="ReportGuidelines"/>
-        <w:rPr>
-          <w:szCs w:val="24"/>
-        </w:rPr>
-      </w:pPr>
-      <w:r>
-        <w:rPr>
-          <w:szCs w:val="24"/>
-        </w:rPr>
-        <w:t xml:space="preserve">Replace this text with an appropriate </w:t>
-      </w:r>
-      <w:r>
-        <w:rPr>
-          <w:szCs w:val="24"/>
-        </w:rPr>
-        <w:t>Literature Review</w:t>
-      </w:r>
-      <w:r>
-        <w:rPr>
-          <w:szCs w:val="24"/>
-        </w:rPr>
-        <w:t>.</w:t>
-      </w:r>
-    </w:p>
-    <w:p>
-      <w:pPr>
-        <w:rPr>
-          <w:szCs w:val="24"/>
-        </w:rPr>
-      </w:pPr>
-      <w:r>
-        <w:rPr>
-          <w:szCs w:val="24"/>
-        </w:rPr>
-        <w:t>The literature review places your research in context.  You aren’t the first person to investigate or research a particular topic.  Present a short literature r</w:t>
-      </w:r>
-      <w:r>
-        <w:rPr>
-          <w:szCs w:val="24"/>
-        </w:rPr>
-        <w:t>eview with the following goals:</w:t>
-      </w:r>
-    </w:p>
-    <w:p>
-      <w:pPr>
         <w:numPr>
           <w:ilvl w:val="0"/>
-          <w:numId w:val="13"/>
+          <w:numId w:val="16"/>
         </w:numPr>
       </w:pPr>
       <w:r>
-        <w:t>Give the reader a good overview of the key concepts;</w:t>
-      </w:r>
-    </w:p>
-    <w:p>
-      <w:pPr>
+        <w:rPr>
+          <w:b/>
+          <w:bCs/>
+        </w:rPr>
+        <w:t>A</w:t>
+      </w:r>
+      <w:r>
+        <w:rPr>
+          <w:b/>
+          <w:bCs/>
+        </w:rPr>
+        <w:t>ccess tokens:</w:t>
+      </w:r>
+      <w:r>
+        <w:rPr>
+          <w:b/>
+          <w:bCs/>
+        </w:rPr>
+        <w:t xml:space="preserve"> </w:t>
+      </w:r>
+      <w:r>
+        <w:t>the project has an access token/secret key which is used for accessing the project schema and manipulating the overall project information that is hosted with Enjin.</w:t>
+      </w:r>
+    </w:p>
+    <w:p>
+      <w:pPr>
+        <w:pStyle w:val="ReportGuidelines"/>
+      </w:pPr>
+      <w:r>
+        <w:rPr>
+          <w:b/>
+          <w:bCs/>
+        </w:rPr>
+        <w:t>The Player:</w:t>
+      </w:r>
+      <w:r>
+        <w:t xml:space="preserve"> the player once again has its own schema to play and work with, which is used for all player-related tasks like getting their wallet address, balances, etc.</w:t>
+      </w:r>
+    </w:p>
+    <w:p>
+      <w:pPr>
+        <w:pStyle w:val="ReportGuidelines"/>
         <w:numPr>
           <w:ilvl w:val="0"/>
-          <w:numId w:val="13"/>
+          <w:numId w:val="15"/>
         </w:numPr>
       </w:pPr>
       <w:r>
-        <w:t xml:space="preserve">Describe </w:t>
-      </w:r>
-      <w:r>
-        <w:t xml:space="preserve">the most relevant work </w:t>
-      </w:r>
-      <w:r>
-        <w:t xml:space="preserve">(in your own words) </w:t>
-      </w:r>
-      <w:r>
-        <w:t xml:space="preserve">that </w:t>
-      </w:r>
-      <w:r>
-        <w:t xml:space="preserve">other people </w:t>
-      </w:r>
-      <w:r>
-        <w:t xml:space="preserve">have </w:t>
-      </w:r>
-      <w:r>
-        <w:t>done in this area;</w:t>
-      </w:r>
-    </w:p>
-    <w:p>
-      <w:pPr>
+        <w:rPr>
+          <w:b/>
+          <w:bCs/>
+        </w:rPr>
+        <w:t>A</w:t>
+      </w:r>
+      <w:r>
+        <w:rPr>
+          <w:b/>
+          <w:bCs/>
+        </w:rPr>
+        <w:t>ccess tokens</w:t>
+      </w:r>
+      <w:r>
+        <w:rPr>
+          <w:b/>
+          <w:bCs/>
+        </w:rPr>
+        <w:t>:</w:t>
+      </w:r>
+      <w:r>
+        <w:t xml:space="preserve"> The player has their separate access tokens, which are different from the projects, for accessing the player’s relevant information as stated above.</w:t>
+      </w:r>
+    </w:p>
+    <w:p>
+      <w:pPr>
+        <w:pStyle w:val="ReportGuidelines"/>
         <w:numPr>
           <w:ilvl w:val="0"/>
-          <w:numId w:val="13"/>
+          <w:numId w:val="15"/>
         </w:numPr>
       </w:pPr>
       <w:r>
-        <w:t xml:space="preserve">Use proper academic writing with references. </w:t>
-      </w:r>
-    </w:p>
-    <w:p>
-      <w:pPr>
+        <w:rPr>
+          <w:b/>
+          <w:bCs/>
+        </w:rPr>
+        <w:t>Player object:</w:t>
+      </w:r>
+      <w:r>
+        <w:t xml:space="preserve"> this is what is returned when using the access token for the player in code. This holds </w:t>
+      </w:r>
+      <w:proofErr w:type="gramStart"/>
+      <w:r>
+        <w:t>all of</w:t>
+      </w:r>
+      <w:proofErr w:type="gramEnd"/>
+      <w:r>
+        <w:t xml:space="preserve"> the relevant information in one object that is easily </w:t>
+      </w:r>
+      <w:r>
+        <w:lastRenderedPageBreak/>
+        <w:t>accessible and storable.</w:t>
+      </w:r>
+      <w:r>
+        <w:t xml:space="preserve"> This includes a QR code that new users can scan for accessing and linking their new account with a Enjin specific </w:t>
+      </w:r>
+      <w:proofErr w:type="gramStart"/>
+      <w:r>
+        <w:t>wallet</w:t>
+      </w:r>
+      <w:proofErr w:type="gramEnd"/>
+    </w:p>
+    <w:p>
+      <w:pPr>
+        <w:pStyle w:val="ReportGuidelines"/>
+      </w:pPr>
+    </w:p>
+    <w:p>
+      <w:pPr>
+        <w:pStyle w:val="ReportGuidelines"/>
+      </w:pPr>
+    </w:p>
+    <w:p>
+      <w:pPr>
+        <w:pStyle w:val="ReportGuidelines"/>
+      </w:pPr>
+      <w:r>
+        <w:t>The other terminology included with this project is as follows:</w:t>
+      </w:r>
+    </w:p>
+    <w:p>
+      <w:pPr>
+        <w:pStyle w:val="ReportGuidelines"/>
+      </w:pPr>
+    </w:p>
+    <w:p>
+      <w:pPr>
+        <w:pStyle w:val="ReportGuidelines"/>
+      </w:pPr>
+      <w:r>
+        <w:rPr>
+          <w:b/>
+          <w:bCs/>
+        </w:rPr>
+        <w:t>Enjin Wallet:</w:t>
+      </w:r>
+      <w:r>
+        <w:rPr>
+          <w:b/>
+          <w:bCs/>
+        </w:rPr>
+        <w:t xml:space="preserve"> </w:t>
+      </w:r>
+      <w:r>
+        <w:t xml:space="preserve">This is a wallet of sorts which holds all relevant crypto assets for a user, which can be either Cryptocurrencies or </w:t>
+      </w:r>
+      <w:r>
+        <w:t xml:space="preserve">NFTs, both of which can be accessed </w:t>
+      </w:r>
+      <w:r>
+        <w:t>exchanged</w:t>
+      </w:r>
+      <w:r>
+        <w:t xml:space="preserve"> and relevant to NFTs, minted </w:t>
+      </w:r>
+      <w:r>
+        <w:rPr>
+          <w:i/>
+          <w:iCs/>
+        </w:rPr>
+        <w:t>(a new NFT made for that user)</w:t>
+      </w:r>
+      <w:r>
+        <w:t xml:space="preserve"> and in Enjin’s unity SDK.</w:t>
+      </w:r>
+    </w:p>
+    <w:p>
+      <w:pPr>
+        <w:pStyle w:val="ReportGuidelines"/>
+      </w:pPr>
+    </w:p>
+    <w:p>
+      <w:pPr>
+        <w:pStyle w:val="ReportGuidelines"/>
+      </w:pPr>
+      <w:r>
+        <w:rPr>
+          <w:b/>
+          <w:bCs/>
+        </w:rPr>
+        <w:t>Asset</w:t>
+      </w:r>
+      <w:r>
+        <w:rPr>
+          <w:b/>
+          <w:bCs/>
+        </w:rPr>
+        <w:t xml:space="preserve">s: </w:t>
+      </w:r>
+      <w:r>
+        <w:t>These are</w:t>
+      </w:r>
+      <w:r>
+        <w:t xml:space="preserve"> virtual tokens that can either be </w:t>
+      </w:r>
+      <w:r>
+        <w:t>fungible/non-fungible.</w:t>
+      </w:r>
+      <w:r>
+        <w:t xml:space="preserve"> The relevant actions </w:t>
+      </w:r>
+      <w:proofErr w:type="gramStart"/>
+      <w:r>
+        <w:t>in regard to</w:t>
+      </w:r>
+      <w:proofErr w:type="gramEnd"/>
+      <w:r>
+        <w:t xml:space="preserve"> these assets are:</w:t>
+      </w:r>
+    </w:p>
+    <w:p>
+      <w:pPr>
+        <w:pStyle w:val="ReportGuidelines"/>
         <w:numPr>
           <w:ilvl w:val="0"/>
-          <w:numId w:val="13"/>
+          <w:numId w:val="17"/>
         </w:numPr>
-        <w:rPr>
-          <w:rFonts w:eastAsia="Times New Roman"/>
-          <w:szCs w:val="24"/>
-        </w:rPr>
-      </w:pPr>
-      <w:r>
-        <w:t>Show how the existing work influence</w:t>
-      </w:r>
-      <w:r>
-        <w:t>d</w:t>
-      </w:r>
-      <w:r>
-        <w:t xml:space="preserve"> your project.</w:t>
-      </w:r>
-    </w:p>
-    <w:p>
-      <w:pPr>
-        <w:pStyle w:val="Heading1"/>
-        <w:rPr>
-          <w:sz w:val="24"/>
-          <w:szCs w:val="24"/>
-        </w:rPr>
-      </w:pPr>
-    </w:p>
-    <w:p>
-      <w:pPr>
-        <w:pStyle w:val="Heading1"/>
-        <w:rPr>
-          <w:sz w:val="24"/>
-          <w:szCs w:val="24"/>
-        </w:rPr>
-      </w:pPr>
-      <w:bookmarkStart w:id="4" w:name="_Toc54714377"/>
-      <w:r>
-        <w:rPr>
-          <w:sz w:val="24"/>
-          <w:szCs w:val="24"/>
-        </w:rPr>
-        <w:t xml:space="preserve">Evaluation </w:t>
-      </w:r>
-      <w:r>
-        <w:rPr>
-          <w:sz w:val="24"/>
-          <w:szCs w:val="24"/>
-        </w:rPr>
-        <w:t>and Discussion</w:t>
-      </w:r>
-      <w:bookmarkEnd w:id="4"/>
-    </w:p>
-    <w:p>
-      <w:r>
-        <w:t xml:space="preserve">Replace this text with </w:t>
-      </w:r>
-      <w:r>
-        <w:t>Results and Discussion</w:t>
-      </w:r>
-      <w:r>
-        <w:t>.</w:t>
-      </w:r>
-    </w:p>
-    <w:p>
-      <w:r>
-        <w:t>Describe the results using diagrams such as graphs etc. as appropriate, and discuss what the results mean.</w:t>
-      </w:r>
-    </w:p>
-    <w:p>
-      <w:pPr>
-        <w:rPr>
-          <w:lang w:val="ga-IE"/>
-        </w:rPr>
-      </w:pPr>
-      <w:r>
-        <w:t>Example: Results indicate that once the threshold gets over a certain point it significantly reduces player performance and player experience</w:t>
-      </w:r>
-    </w:p>
-    <w:p>
-      <w:pPr>
-        <w:pStyle w:val="Heading1"/>
-        <w:rPr>
-          <w:sz w:val="24"/>
-          <w:szCs w:val="24"/>
-          <w:lang w:val="ga-IE"/>
-        </w:rPr>
-      </w:pPr>
-    </w:p>
-    <w:p/>
-    <w:p>
-      <w:pPr>
+      </w:pPr>
+      <w:r>
+        <w:t>Creating tokens,</w:t>
+      </w:r>
+    </w:p>
+    <w:p>
+      <w:pPr>
+        <w:pStyle w:val="ReportGuidelines"/>
+        <w:numPr>
+          <w:ilvl w:val="0"/>
+          <w:numId w:val="17"/>
+        </w:numPr>
         <w:rPr>
           <w:b/>
           <w:bCs/>
         </w:rPr>
       </w:pPr>
       <w:r>
+        <w:t xml:space="preserve">Minting tokens </w:t>
+      </w:r>
+    </w:p>
+    <w:p>
+      <w:pPr>
+        <w:pStyle w:val="ReportGuidelines"/>
+        <w:numPr>
+          <w:ilvl w:val="0"/>
+          <w:numId w:val="17"/>
+        </w:numPr>
         <w:rPr>
           <w:b/>
           <w:bCs/>
         </w:rPr>
-        <w:t>Project Milestones</w:t>
-      </w:r>
-    </w:p>
-    <w:p>
-      <w:r>
-        <w:t xml:space="preserve"> </w:t>
-      </w:r>
-    </w:p>
-    <w:p>
-      <w:r>
-        <w:t>Replace this text with Project Milestones.</w:t>
-      </w:r>
-    </w:p>
-    <w:p>
-      <w:r>
-        <w:t xml:space="preserve">Key project milestone dates and measurement on schedule, was project schedule adhered to, effectively planned for delivery on-time or ahead of schedule if appropriate. </w:t>
-      </w:r>
-    </w:p>
-    <w:p>
-      <w:r>
-        <w:t xml:space="preserve"> </w:t>
-      </w:r>
-    </w:p>
-    <w:p>
-      <w:pPr>
+      </w:pPr>
+      <w:r>
+        <w:t>Sending tokens</w:t>
+      </w:r>
+    </w:p>
+    <w:p>
+      <w:pPr>
+        <w:pStyle w:val="ReportGuidelines"/>
+        <w:numPr>
+          <w:ilvl w:val="0"/>
+          <w:numId w:val="17"/>
+        </w:numPr>
+        <w:pBdr>
+          <w:bottom w:val="single" w:sz="6" w:space="30" w:color="auto"/>
+        </w:pBdr>
+      </w:pPr>
+      <w:r>
+        <w:t>And a few more actions are possible with the API.</w:t>
+      </w:r>
+    </w:p>
+    <w:p>
+      <w:pPr>
+        <w:pStyle w:val="ListParagraph"/>
         <w:rPr>
           <w:b/>
           <w:bCs/>
         </w:rPr>
       </w:pPr>
-      <w:r>
+    </w:p>
+    <w:p>
+      <w:pPr>
+        <w:pStyle w:val="ListParagraph"/>
         <w:rPr>
           <w:b/>
           <w:bCs/>
         </w:rPr>
-        <w:t>Major Technical Achievements</w:t>
-      </w:r>
-    </w:p>
-    <w:p>
-      <w:r>
-        <w:t xml:space="preserve">What are your </w:t>
-      </w:r>
-      <w:r>
-        <w:t xml:space="preserve">major </w:t>
-      </w:r>
-      <w:r>
-        <w:t>technical achievements</w:t>
-      </w:r>
-      <w:r>
-        <w:t>?</w:t>
-      </w:r>
-    </w:p>
-    <w:p/>
-    <w:p>
-      <w:pPr>
+      </w:pPr>
+    </w:p>
+    <w:p>
+      <w:pPr>
+        <w:pStyle w:val="ListParagraph"/>
         <w:rPr>
           <w:b/>
           <w:bCs/>
-          <w:szCs w:val="24"/>
-        </w:rPr>
-      </w:pPr>
-      <w:r>
+        </w:rPr>
+      </w:pPr>
+    </w:p>
+    <w:p>
+      <w:pPr>
+        <w:pStyle w:val="ListParagraph"/>
         <w:rPr>
           <w:b/>
           <w:bCs/>
-          <w:szCs w:val="24"/>
-        </w:rPr>
-        <w:t>Project Review</w:t>
-      </w:r>
-    </w:p>
-    <w:p>
-      <w:r>
-        <w:t xml:space="preserve">What went right? What went wrong? What (if anything) is still outstanding/missing (i.e., still left to do)?  If starting again, how would you approach this project differently? What advice would you have for someone attempting a similar project in the future? Were your </w:t>
-      </w:r>
-      <w:r>
-        <w:lastRenderedPageBreak/>
-        <w:t>technology choices the right or wrong ones? If you chose the wrong technology, provide justifications for why you think this. What were the implications of your technology choices?</w:t>
-      </w:r>
-    </w:p>
-    <w:p/>
-    <w:p>
-      <w:pPr>
-        <w:pStyle w:val="Heading1"/>
-        <w:rPr>
-          <w:sz w:val="24"/>
-          <w:szCs w:val="24"/>
-        </w:rPr>
-      </w:pPr>
-      <w:bookmarkStart w:id="5" w:name="_Toc54714378"/>
-      <w:r>
-        <w:rPr>
-          <w:sz w:val="24"/>
-          <w:szCs w:val="24"/>
-        </w:rPr>
-        <w:t>Conclusions</w:t>
-      </w:r>
-      <w:bookmarkEnd w:id="5"/>
-    </w:p>
-    <w:p>
-      <w:r>
-        <w:t xml:space="preserve">summarise your work and findings. </w:t>
-      </w:r>
-    </w:p>
-    <w:p/>
-    <w:p>
-      <w:pPr>
+        </w:rPr>
+      </w:pPr>
+    </w:p>
+    <w:p>
+      <w:pPr>
+        <w:pStyle w:val="ListParagraph"/>
         <w:rPr>
           <w:b/>
           <w:bCs/>
         </w:rPr>
       </w:pPr>
-      <w:r>
+    </w:p>
+    <w:p>
+      <w:pPr>
+        <w:pStyle w:val="ListParagraph"/>
         <w:rPr>
           <w:b/>
           <w:bCs/>
         </w:rPr>
-        <w:t>Future Work</w:t>
-      </w:r>
-    </w:p>
-    <w:p>
-      <w:r>
-        <w:t>Indicate what might be some next steps to try (if a student next year was going to undertake a project in this area what might be an interesting thing for him/her to examine?).</w:t>
-      </w:r>
+      </w:pPr>
+    </w:p>
+    <w:p>
+      <w:pPr>
+        <w:pStyle w:val="ListParagraph"/>
+        <w:rPr>
+          <w:b/>
+          <w:bCs/>
+        </w:rPr>
+      </w:pPr>
+    </w:p>
+    <w:p>
+      <w:pPr>
+        <w:pStyle w:val="ListParagraph"/>
+        <w:rPr>
+          <w:b/>
+          <w:bCs/>
+        </w:rPr>
+      </w:pPr>
+    </w:p>
+    <w:p>
+      <w:pPr>
+        <w:pStyle w:val="ListParagraph"/>
+        <w:rPr>
+          <w:b/>
+          <w:bCs/>
+        </w:rPr>
+      </w:pPr>
+    </w:p>
+    <w:p>
+      <w:pPr>
+        <w:pStyle w:val="ListParagraph"/>
+        <w:rPr>
+          <w:b/>
+          <w:bCs/>
+        </w:rPr>
+      </w:pPr>
+    </w:p>
+    <w:p>
+      <w:pPr>
+        <w:pStyle w:val="ListParagraph"/>
+        <w:rPr>
+          <w:b/>
+          <w:bCs/>
+        </w:rPr>
+      </w:pPr>
+    </w:p>
+    <w:p>
+      <w:pPr>
+        <w:pStyle w:val="ListParagraph"/>
+        <w:rPr>
+          <w:b/>
+          <w:bCs/>
+        </w:rPr>
+      </w:pPr>
+    </w:p>
+    <w:p>
+      <w:pPr>
+        <w:pStyle w:val="ListParagraph"/>
+        <w:rPr>
+          <w:b/>
+          <w:bCs/>
+        </w:rPr>
+      </w:pPr>
+    </w:p>
+    <w:p>
+      <w:pPr>
+        <w:pStyle w:val="ListParagraph"/>
+        <w:rPr>
+          <w:b/>
+          <w:bCs/>
+        </w:rPr>
+      </w:pPr>
+    </w:p>
+    <w:p>
+      <w:pPr>
+        <w:pStyle w:val="ListParagraph"/>
+        <w:rPr>
+          <w:b/>
+          <w:bCs/>
+        </w:rPr>
+      </w:pPr>
+    </w:p>
+    <w:p>
+      <w:pPr>
+        <w:pStyle w:val="ListParagraph"/>
+        <w:rPr>
+          <w:b/>
+          <w:bCs/>
+        </w:rPr>
+      </w:pPr>
+    </w:p>
+    <w:p>
+      <w:pPr>
+        <w:pStyle w:val="ListParagraph"/>
+        <w:rPr>
+          <w:b/>
+          <w:bCs/>
+        </w:rPr>
+      </w:pPr>
+    </w:p>
+    <w:p>
+      <w:pPr>
+        <w:pStyle w:val="ListParagraph"/>
+        <w:rPr>
+          <w:b/>
+          <w:bCs/>
+        </w:rPr>
+      </w:pPr>
+    </w:p>
+    <w:p>
+      <w:pPr>
+        <w:pStyle w:val="ListParagraph"/>
+        <w:rPr>
+          <w:b/>
+          <w:bCs/>
+        </w:rPr>
+      </w:pPr>
+    </w:p>
+    <w:p>
+      <w:pPr>
+        <w:pStyle w:val="ListParagraph"/>
+        <w:rPr>
+          <w:b/>
+          <w:bCs/>
+        </w:rPr>
+      </w:pPr>
+    </w:p>
+    <w:p>
+      <w:pPr>
+        <w:pStyle w:val="ListParagraph"/>
+        <w:rPr>
+          <w:b/>
+          <w:bCs/>
+        </w:rPr>
+      </w:pPr>
+    </w:p>
+    <w:p>
+      <w:pPr>
+        <w:rPr>
+          <w:b/>
+          <w:bCs/>
+        </w:rPr>
+      </w:pPr>
+      <w:r>
+        <w:rPr>
+          <w:b/>
+          <w:bCs/>
+        </w:rPr>
+        <w:lastRenderedPageBreak/>
+        <w:t>Major Technical Achievements</w:t>
+      </w:r>
+    </w:p>
+    <w:p>
+      <w:pPr>
+        <w:pStyle w:val="ReportGuidelines"/>
+        <w:rPr>
+          <w:color w:val="FF0000"/>
+          <w:szCs w:val="24"/>
+        </w:rPr>
+      </w:pPr>
+      <w:r>
+        <w:rPr>
+          <w:noProof/>
+        </w:rPr>
+        <mc:AlternateContent>
+          <mc:Choice Requires="wps">
+            <w:drawing>
+              <wp:anchor distT="0" distB="0" distL="114300" distR="114300" simplePos="0" relativeHeight="251669504" behindDoc="0" locked="0" layoutInCell="1" allowOverlap="1" wp14:anchorId="6999C89F" wp14:editId="3F812376">
+                <wp:simplePos x="0" y="0"/>
+                <wp:positionH relativeFrom="column">
+                  <wp:posOffset>3534410</wp:posOffset>
+                </wp:positionH>
+                <wp:positionV relativeFrom="paragraph">
+                  <wp:posOffset>3792855</wp:posOffset>
+                </wp:positionV>
+                <wp:extent cx="2877185" cy="635"/>
+                <wp:effectExtent l="0" t="0" r="0" b="0"/>
+                <wp:wrapSquare wrapText="bothSides"/>
+                <wp:docPr id="637412422" name="Text Box 1"/>
+                <wp:cNvGraphicFramePr/>
+                <a:graphic xmlns:a="http://schemas.openxmlformats.org/drawingml/2006/main">
+                  <a:graphicData uri="http://schemas.microsoft.com/office/word/2010/wordprocessingShape">
+                    <wps:wsp>
+                      <wps:cNvSpPr txBox="1"/>
+                      <wps:spPr>
+                        <a:xfrm>
+                          <a:off x="0" y="0"/>
+                          <a:ext cx="2877185" cy="635"/>
+                        </a:xfrm>
+                        <a:prstGeom prst="rect">
+                          <a:avLst/>
+                        </a:prstGeom>
+                        <a:solidFill>
+                          <a:prstClr val="white"/>
+                        </a:solidFill>
+                        <a:ln>
+                          <a:noFill/>
+                        </a:ln>
+                      </wps:spPr>
+                      <wps:txbx>
+                        <w:txbxContent>
+                          <w:p>
+                            <w:pPr>
+                              <w:pStyle w:val="Caption"/>
+                              <w:rPr>
+                                <w:noProof/>
+                                <w:sz w:val="24"/>
+                              </w:rPr>
+                            </w:pPr>
+                            <w:r>
+                              <w:t xml:space="preserve">Figure </w:t>
+                            </w:r>
+                            <w:r>
+                              <w:fldChar w:fldCharType="begin"/>
+                            </w:r>
+                            <w:r>
+                              <w:instrText xml:space="preserve"> SEQ Figure \* ARABIC </w:instrText>
+                            </w:r>
+                            <w:r>
+                              <w:fldChar w:fldCharType="separate"/>
+                            </w:r>
+                            <w:r>
+                              <w:rPr>
+                                <w:noProof/>
+                              </w:rPr>
+                              <w:t>1</w:t>
+                            </w:r>
+                            <w:r>
+                              <w:fldChar w:fldCharType="end"/>
+                            </w:r>
+                            <w:r>
+                              <w:t>: The map generator script in unity editor</w:t>
+                            </w:r>
+                          </w:p>
+                        </w:txbxContent>
+                      </wps:txbx>
+                      <wps:bodyPr rot="0" spcFirstLastPara="0" vertOverflow="overflow" horzOverflow="overflow" vert="horz" wrap="square" lIns="0" tIns="0" rIns="0" bIns="0" numCol="1" spcCol="0" rtlCol="0" fromWordArt="0" anchor="t" anchorCtr="0" forceAA="0" compatLnSpc="1">
+                        <a:prstTxWarp prst="textNoShape">
+                          <a:avLst/>
+                        </a:prstTxWarp>
+                        <a:spAutoFit/>
+                      </wps:bodyPr>
+                    </wps:wsp>
+                  </a:graphicData>
+                </a:graphic>
+              </wp:anchor>
+            </w:drawing>
+          </mc:Choice>
+          <mc:Fallback>
+            <w:pict>
+              <v:shapetype w14:anchorId="6999C89F" id="_x0000_t202" coordsize="21600,21600" o:spt="202" path="m,l,21600r21600,l21600,xe">
+                <v:stroke joinstyle="miter"/>
+                <v:path gradientshapeok="t" o:connecttype="rect"/>
+              </v:shapetype>
+              <v:shape id="Text Box 1" o:spid="_x0000_s1026" type="#_x0000_t202" style="position:absolute;margin-left:278.3pt;margin-top:298.65pt;width:226.55pt;height:.05pt;z-index:251669504;visibility:visible;mso-wrap-style:square;mso-wrap-distance-left:9pt;mso-wrap-distance-top:0;mso-wrap-distance-right:9pt;mso-wrap-distance-bottom:0;mso-position-horizontal:absolute;mso-position-horizontal-relative:text;mso-position-vertical:absolute;mso-position-vertical-relative:text;v-text-anchor:top" o:gfxdata="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" stroked="f">
+                <v:textbox style="mso-fit-shape-to-text:t" inset="0,0,0,0">
+                  <w:txbxContent>
+                    <w:p>
+                      <w:pPr>
+                        <w:pStyle w:val="Caption"/>
+                        <w:rPr>
+                          <w:noProof/>
+                          <w:sz w:val="24"/>
+                        </w:rPr>
+                      </w:pPr>
+                      <w:r>
+                        <w:t xml:space="preserve">Figure </w:t>
+                      </w:r>
+                      <w:r>
+                        <w:fldChar w:fldCharType="begin"/>
+                      </w:r>
+                      <w:r>
+                        <w:instrText xml:space="preserve"> SEQ Figure \* ARABIC </w:instrText>
+                      </w:r>
+                      <w:r>
+                        <w:fldChar w:fldCharType="separate"/>
+                      </w:r>
+                      <w:r>
+                        <w:rPr>
+                          <w:noProof/>
+                        </w:rPr>
+                        <w:t>1</w:t>
+                      </w:r>
+                      <w:r>
+                        <w:fldChar w:fldCharType="end"/>
+                      </w:r>
+                      <w:r>
+                        <w:t>: The map generator script in unity editor</w:t>
+                      </w:r>
+                    </w:p>
+                  </w:txbxContent>
+                </v:textbox>
+                <w10:wrap type="square"/>
+              </v:shape>
+            </w:pict>
+          </mc:Fallback>
+        </mc:AlternateContent>
+      </w:r>
+      <w:r>
+        <w:rPr>
+          <w:noProof/>
+        </w:rPr>
+        <w:drawing>
+          <wp:anchor distT="0" distB="0" distL="114300" distR="114300" simplePos="0" relativeHeight="251658240" behindDoc="0" locked="0" layoutInCell="1" allowOverlap="1" wp14:anchorId="0DD47FB4" wp14:editId="6F4FA0DC">
+            <wp:simplePos x="0" y="0"/>
+            <wp:positionH relativeFrom="column">
+              <wp:posOffset>3534590</wp:posOffset>
+            </wp:positionH>
+            <wp:positionV relativeFrom="paragraph">
+              <wp:posOffset>166256</wp:posOffset>
+            </wp:positionV>
+            <wp:extent cx="2877185" cy="3752850"/>
+            <wp:effectExtent l="0" t="0" r="0" b="0"/>
+            <wp:wrapSquare wrapText="bothSides"/>
+            <wp:docPr id="880626885" name="Picture 1" descr="A screenshot of a computer program&#10;&#10;Description automatically generated with low confidence"/>
+            <wp:cNvGraphicFramePr>
+              <a:graphicFrameLocks xmlns:a="http://schemas.openxmlformats.org/drawingml/2006/main" noChangeAspect="1"/>
+            </wp:cNvGraphicFramePr>
+            <a:graphic xmlns:a="http://schemas.openxmlformats.org/drawingml/2006/main">
+              <a:graphicData uri="http://schemas.openxmlformats.org/drawingml/2006/picture">
+                <pic:pic xmlns:pic="http://schemas.openxmlformats.org/drawingml/2006/picture">
+                  <pic:nvPicPr>
+                    <pic:cNvPr id="880626885" name="Picture 1" descr="A screenshot of a computer program&#10;&#10;Description automatically generated with low confidence"/>
+                    <pic:cNvPicPr/>
+                  </pic:nvPicPr>
+                  <pic:blipFill>
+                    <a:blip r:embed="rId13">
+                      <a:extLst>
+                        <a:ext uri="{28A0092B-C50C-407E-A947-70E740481C1C}">
+                          <a14:useLocalDpi xmlns:a14="http://schemas.microsoft.com/office/drawing/2010/main" val="0"/>
+                        </a:ext>
+                      </a:extLst>
+                    </a:blip>
+                    <a:stretch>
+                      <a:fillRect/>
+                    </a:stretch>
+                  </pic:blipFill>
+                  <pic:spPr>
+                    <a:xfrm>
+                      <a:off x="0" y="0"/>
+                      <a:ext cx="2877185" cy="3752850"/>
+                    </a:xfrm>
+                    <a:prstGeom prst="rect">
+                      <a:avLst/>
+                    </a:prstGeom>
+                  </pic:spPr>
+                </pic:pic>
+              </a:graphicData>
+            </a:graphic>
+            <wp14:sizeRelH relativeFrom="page">
+              <wp14:pctWidth>0</wp14:pctWidth>
+            </wp14:sizeRelH>
+            <wp14:sizeRelV relativeFrom="page">
+              <wp14:pctHeight>0</wp14:pctHeight>
+            </wp14:sizeRelV>
+          </wp:anchor>
+        </w:drawing>
+      </w:r>
+    </w:p>
+    <w:p>
+      <w:pPr>
+        <w:pStyle w:val="ReportGuidelines"/>
+        <w:rPr>
+          <w:szCs w:val="24"/>
+        </w:rPr>
+      </w:pPr>
+      <w:r>
+        <w:rPr>
+          <w:b/>
+          <w:bCs/>
+          <w:szCs w:val="24"/>
+        </w:rPr>
+        <w:t>Procedural terrain generation:</w:t>
+      </w:r>
+      <w:r>
+        <w:rPr>
+          <w:b/>
+          <w:bCs/>
+          <w:szCs w:val="24"/>
+        </w:rPr>
+        <w:t xml:space="preserve"> </w:t>
+      </w:r>
+      <w:r>
+        <w:rPr>
+          <w:szCs w:val="24"/>
+        </w:rPr>
+        <w:t xml:space="preserve">The procedural terrain, is produced using a Perlin noise function that is built into unity and </w:t>
+      </w:r>
+      <w:r>
+        <w:rPr>
+          <w:szCs w:val="24"/>
+        </w:rPr>
+        <w:t xml:space="preserve">features several customisable features which </w:t>
+      </w:r>
+      <w:r>
+        <w:rPr>
+          <w:szCs w:val="24"/>
+        </w:rPr>
+        <w:t>include</w:t>
+      </w:r>
+      <w:r>
+        <w:rPr>
+          <w:szCs w:val="24"/>
+        </w:rPr>
+        <w:t>:</w:t>
+      </w:r>
+    </w:p>
+    <w:p>
+      <w:pPr>
+        <w:pStyle w:val="ReportGuidelines"/>
+        <w:numPr>
+          <w:ilvl w:val="0"/>
+          <w:numId w:val="18"/>
+        </w:numPr>
+        <w:rPr>
+          <w:szCs w:val="24"/>
+        </w:rPr>
+      </w:pPr>
+      <w:r>
+        <w:rPr>
+          <w:szCs w:val="24"/>
+        </w:rPr>
+        <w:t>Randomised Seed to generate noise from</w:t>
+      </w:r>
+    </w:p>
+    <w:p>
+      <w:pPr>
+        <w:pStyle w:val="ReportGuidelines"/>
+        <w:numPr>
+          <w:ilvl w:val="0"/>
+          <w:numId w:val="18"/>
+        </w:numPr>
+        <w:rPr>
+          <w:szCs w:val="24"/>
+        </w:rPr>
+      </w:pPr>
+      <w:r>
+        <w:rPr>
+          <w:szCs w:val="24"/>
+        </w:rPr>
+        <w:t>Surface size width &amp; height values</w:t>
+      </w:r>
+    </w:p>
+    <w:p>
+      <w:pPr>
+        <w:pStyle w:val="ReportGuidelines"/>
+        <w:numPr>
+          <w:ilvl w:val="0"/>
+          <w:numId w:val="18"/>
+        </w:numPr>
+        <w:rPr>
+          <w:szCs w:val="24"/>
+        </w:rPr>
+      </w:pPr>
+      <w:r>
+        <w:rPr>
+          <w:szCs w:val="24"/>
+        </w:rPr>
+        <w:t>Custom ore distribution objects (which include their stats like spawn threshold, worth/value, etc.).</w:t>
+      </w:r>
+    </w:p>
+    <w:p>
+      <w:pPr>
+        <w:pStyle w:val="ReportGuidelines"/>
+        <w:numPr>
+          <w:ilvl w:val="0"/>
+          <w:numId w:val="18"/>
+        </w:numPr>
+        <w:rPr>
+          <w:szCs w:val="24"/>
+        </w:rPr>
+      </w:pPr>
+      <w:r>
+        <w:rPr>
+          <w:szCs w:val="24"/>
+        </w:rPr>
+        <w:t xml:space="preserve">Scale of which to apply the noise. </w:t>
+      </w:r>
+    </w:p>
+    <w:p>
+      <w:pPr>
+        <w:pStyle w:val="ReportGuidelines"/>
+        <w:numPr>
+          <w:ilvl w:val="0"/>
+          <w:numId w:val="18"/>
+        </w:numPr>
+        <w:rPr>
+          <w:szCs w:val="24"/>
+        </w:rPr>
+      </w:pPr>
+      <w:r>
+        <w:rPr>
+          <w:szCs w:val="24"/>
+        </w:rPr>
+        <w:t>Indestructible border-radius</w:t>
+      </w:r>
+    </w:p>
+    <w:p>
+      <w:pPr>
+        <w:pStyle w:val="ReportGuidelines"/>
+        <w:numPr>
+          <w:ilvl w:val="0"/>
+          <w:numId w:val="18"/>
+        </w:numPr>
+        <w:rPr>
+          <w:szCs w:val="24"/>
+        </w:rPr>
+      </w:pPr>
+      <w:r>
+        <w:rPr>
+          <w:szCs w:val="24"/>
+        </w:rPr>
+        <w:t>Different layers</w:t>
+      </w:r>
+    </w:p>
+    <w:p>
+      <w:pPr>
+        <w:pStyle w:val="ReportGuidelines"/>
+        <w:numPr>
+          <w:ilvl w:val="0"/>
+          <w:numId w:val="18"/>
+        </w:numPr>
+        <w:rPr>
+          <w:szCs w:val="24"/>
+        </w:rPr>
+      </w:pPr>
+      <w:r>
+        <w:rPr>
+          <w:szCs w:val="24"/>
+        </w:rPr>
+        <w:t>Blocks to apply to the different aspects of the terrain.</w:t>
+      </w:r>
+      <w:r>
+        <w:rPr>
+          <w:noProof/>
+        </w:rPr>
+        <w:t xml:space="preserve"> </w:t>
+      </w:r>
+    </w:p>
+    <w:p>
+      <w:pPr>
+        <w:pStyle w:val="ReportGuidelines"/>
+        <w:ind w:left="720"/>
+        <w:rPr>
+          <w:szCs w:val="24"/>
+        </w:rPr>
+      </w:pPr>
+    </w:p>
+    <w:p>
+      <w:pPr>
+        <w:pStyle w:val="ReportGuidelines"/>
+        <w:ind w:left="720"/>
+        <w:rPr>
+          <w:szCs w:val="24"/>
+        </w:rPr>
+      </w:pPr>
+    </w:p>
+    <w:p>
+      <w:pPr>
+        <w:pStyle w:val="ReportGuidelines"/>
+        <w:ind w:left="720"/>
+        <w:rPr>
+          <w:szCs w:val="24"/>
+        </w:rPr>
+      </w:pPr>
+    </w:p>
+    <w:p>
+      <w:pPr>
+        <w:pStyle w:val="ReportGuidelines"/>
+        <w:rPr>
+          <w:b/>
+          <w:bCs/>
+          <w:szCs w:val="24"/>
+        </w:rPr>
+      </w:pPr>
+      <w:r>
+        <w:rPr>
+          <w:noProof/>
+        </w:rPr>
+        <mc:AlternateContent>
+          <mc:Choice Requires="wps">
+            <w:drawing>
+              <wp:anchor distT="0" distB="0" distL="114300" distR="114300" simplePos="0" relativeHeight="251667456" behindDoc="0" locked="0" layoutInCell="1" allowOverlap="1" wp14:anchorId="2A4D9AA4" wp14:editId="338C140E">
+                <wp:simplePos x="0" y="0"/>
+                <wp:positionH relativeFrom="column">
+                  <wp:posOffset>4004945</wp:posOffset>
+                </wp:positionH>
+                <wp:positionV relativeFrom="paragraph">
+                  <wp:posOffset>1609725</wp:posOffset>
+                </wp:positionV>
+                <wp:extent cx="2511425" cy="635"/>
+                <wp:effectExtent l="0" t="0" r="0" b="0"/>
+                <wp:wrapSquare wrapText="bothSides"/>
+                <wp:docPr id="370157204" name="Text Box 1"/>
+                <wp:cNvGraphicFramePr/>
+                <a:graphic xmlns:a="http://schemas.openxmlformats.org/drawingml/2006/main">
+                  <a:graphicData uri="http://schemas.microsoft.com/office/word/2010/wordprocessingShape">
+                    <wps:wsp>
+                      <wps:cNvSpPr txBox="1"/>
+                      <wps:spPr>
+                        <a:xfrm>
+                          <a:off x="0" y="0"/>
+                          <a:ext cx="2511425" cy="635"/>
+                        </a:xfrm>
+                        <a:prstGeom prst="rect">
+                          <a:avLst/>
+                        </a:prstGeom>
+                        <a:solidFill>
+                          <a:prstClr val="white"/>
+                        </a:solidFill>
+                        <a:ln>
+                          <a:noFill/>
+                        </a:ln>
+                      </wps:spPr>
+                      <wps:txbx>
+                        <w:txbxContent>
+                          <w:p>
+                            <w:pPr>
+                              <w:pStyle w:val="Caption"/>
+                              <w:rPr>
+                                <w:noProof/>
+                                <w:sz w:val="24"/>
+                              </w:rPr>
+                            </w:pPr>
+                            <w:r>
+                              <w:t>Figure 1: the scriptable object in unity's editor</w:t>
+                            </w:r>
+                          </w:p>
+                        </w:txbxContent>
+                      </wps:txbx>
+                      <wps:bodyPr rot="0" spcFirstLastPara="0" vertOverflow="overflow" horzOverflow="overflow" vert="horz" wrap="square" lIns="0" tIns="0" rIns="0" bIns="0" numCol="1" spcCol="0" rtlCol="0" fromWordArt="0" anchor="t" anchorCtr="0" forceAA="0" compatLnSpc="1">
+                        <a:prstTxWarp prst="textNoShape">
+                          <a:avLst/>
+                        </a:prstTxWarp>
+                        <a:spAutoFit/>
+                      </wps:bodyPr>
+                    </wps:wsp>
+                  </a:graphicData>
+                </a:graphic>
+              </wp:anchor>
+            </w:drawing>
+          </mc:Choice>
+          <mc:Fallback>
+            <w:pict>
+              <v:shape w14:anchorId="2A4D9AA4" id="_x0000_s1027" type="#_x0000_t202" style="position:absolute;margin-left:315.35pt;margin-top:126.75pt;width:197.75pt;height:.05pt;z-index:251667456;visibility:visible;mso-wrap-style:square;mso-wrap-distance-left:9pt;mso-wrap-distance-top:0;mso-wrap-distance-right:9pt;mso-wrap-distance-bottom:0;mso-position-horizontal:absolute;mso-position-horizontal-relative:text;mso-position-vertical:absolute;mso-position-vertical-relative:text;v-text-anchor:top" o:gfxdata="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" stroked="f">
+                <v:textbox style="mso-fit-shape-to-text:t" inset="0,0,0,0">
+                  <w:txbxContent>
+                    <w:p>
+                      <w:pPr>
+                        <w:pStyle w:val="Caption"/>
+                        <w:rPr>
+                          <w:noProof/>
+                          <w:sz w:val="24"/>
+                        </w:rPr>
+                      </w:pPr>
+                      <w:r>
+                        <w:t>Figure 1: the scriptable object in unity's editor</w:t>
+                      </w:r>
+                    </w:p>
+                  </w:txbxContent>
+                </v:textbox>
+                <w10:wrap type="square"/>
+              </v:shape>
+            </w:pict>
+          </mc:Fallback>
+        </mc:AlternateContent>
+      </w:r>
+      <w:r>
+        <w:rPr>
+          <w:b/>
+          <w:bCs/>
+          <w:szCs w:val="24"/>
+        </w:rPr>
+        <w:drawing>
+          <wp:anchor distT="0" distB="0" distL="114300" distR="114300" simplePos="0" relativeHeight="251659264" behindDoc="0" locked="0" layoutInCell="1" allowOverlap="1" wp14:anchorId="4536A9D7" wp14:editId="1FEA27F1">
+            <wp:simplePos x="0" y="0"/>
+            <wp:positionH relativeFrom="column">
+              <wp:posOffset>4005419</wp:posOffset>
+            </wp:positionH>
+            <wp:positionV relativeFrom="paragraph">
+              <wp:posOffset>57</wp:posOffset>
+            </wp:positionV>
+            <wp:extent cx="2511425" cy="1552575"/>
+            <wp:effectExtent l="0" t="0" r="3175" b="9525"/>
+            <wp:wrapSquare wrapText="bothSides"/>
+            <wp:docPr id="777010715" name="Picture 1" descr="A screenshot of a computer&#10;&#10;Description automatically generated"/>
+            <wp:cNvGraphicFramePr>
+              <a:graphicFrameLocks xmlns:a="http://schemas.openxmlformats.org/drawingml/2006/main" noChangeAspect="1"/>
+            </wp:cNvGraphicFramePr>
+            <a:graphic xmlns:a="http://schemas.openxmlformats.org/drawingml/2006/main">
+              <a:graphicData uri="http://schemas.openxmlformats.org/drawingml/2006/picture">
+                <pic:pic xmlns:pic="http://schemas.openxmlformats.org/drawingml/2006/picture">
+                  <pic:nvPicPr>
+                    <pic:cNvPr id="777010715" name="Picture 1" descr="A screenshot of a computer&#10;&#10;Description automatically generated"/>
+                    <pic:cNvPicPr/>
+                  </pic:nvPicPr>
+                  <pic:blipFill>
+                    <a:blip r:embed="rId14">
+                      <a:extLst>
+                        <a:ext uri="{28A0092B-C50C-407E-A947-70E740481C1C}">
+                          <a14:useLocalDpi xmlns:a14="http://schemas.microsoft.com/office/drawing/2010/main" val="0"/>
+                        </a:ext>
+                      </a:extLst>
+                    </a:blip>
+                    <a:stretch>
+                      <a:fillRect/>
+                    </a:stretch>
+                  </pic:blipFill>
+                  <pic:spPr>
+                    <a:xfrm>
+                      <a:off x="0" y="0"/>
+                      <a:ext cx="2511425" cy="1552575"/>
+                    </a:xfrm>
+                    <a:prstGeom prst="rect">
+                      <a:avLst/>
+                    </a:prstGeom>
+                  </pic:spPr>
+                </pic:pic>
+              </a:graphicData>
+            </a:graphic>
+            <wp14:sizeRelH relativeFrom="page">
+              <wp14:pctWidth>0</wp14:pctWidth>
+            </wp14:sizeRelH>
+            <wp14:sizeRelV relativeFrom="page">
+              <wp14:pctHeight>0</wp14:pctHeight>
+            </wp14:sizeRelV>
+          </wp:anchor>
+        </w:drawing>
+      </w:r>
+      <w:r>
+        <w:rPr>
+          <w:b/>
+          <w:bCs/>
+          <w:szCs w:val="24"/>
+        </w:rPr>
+        <w:t>Custom ore Gen</w:t>
+      </w:r>
+      <w:r>
+        <w:rPr>
+          <w:b/>
+          <w:bCs/>
+          <w:szCs w:val="24"/>
+        </w:rPr>
+        <w:t>eration</w:t>
+      </w:r>
+      <w:r>
+        <w:rPr>
+          <w:b/>
+          <w:bCs/>
+          <w:szCs w:val="24"/>
+        </w:rPr>
+        <w:t>:</w:t>
+      </w:r>
+      <w:r>
+        <w:rPr>
+          <w:b/>
+          <w:bCs/>
+          <w:szCs w:val="24"/>
+        </w:rPr>
+        <w:t xml:space="preserve"> </w:t>
+      </w:r>
+      <w:r>
+        <w:rPr>
+          <w:szCs w:val="24"/>
+        </w:rPr>
+        <w:t xml:space="preserve">this is achieved through each ore </w:t>
+      </w:r>
+      <w:r>
+        <w:rPr>
+          <w:szCs w:val="24"/>
+        </w:rPr>
+        <w:t>being</w:t>
+      </w:r>
+      <w:r>
+        <w:rPr>
+          <w:szCs w:val="24"/>
+        </w:rPr>
+        <w:t xml:space="preserve"> a scriptable object</w:t>
+      </w:r>
+      <w:r>
+        <w:rPr>
+          <w:szCs w:val="24"/>
+        </w:rPr>
+        <w:t xml:space="preserve"> and being spawned in a </w:t>
+      </w:r>
+      <w:proofErr w:type="spellStart"/>
+      <w:r>
+        <w:rPr>
+          <w:szCs w:val="24"/>
+        </w:rPr>
+        <w:t>tilemap</w:t>
+      </w:r>
+      <w:proofErr w:type="spellEnd"/>
+      <w:r>
+        <w:rPr>
+          <w:szCs w:val="24"/>
+        </w:rPr>
+        <w:t xml:space="preserve"> using Perlin noise</w:t>
+      </w:r>
+      <w:r>
+        <w:rPr>
+          <w:szCs w:val="24"/>
+        </w:rPr>
+        <w:t xml:space="preserve">, which means </w:t>
+      </w:r>
+      <w:r>
+        <w:rPr>
+          <w:szCs w:val="24"/>
+        </w:rPr>
+        <w:t>the object</w:t>
+      </w:r>
+      <w:r>
+        <w:rPr>
+          <w:szCs w:val="24"/>
+        </w:rPr>
+        <w:t xml:space="preserve"> can hold data neatly and be reused </w:t>
+      </w:r>
+      <w:proofErr w:type="gramStart"/>
+      <w:r>
+        <w:rPr>
+          <w:szCs w:val="24"/>
+        </w:rPr>
+        <w:t>over and over again</w:t>
+      </w:r>
+      <w:proofErr w:type="gramEnd"/>
+      <w:r>
+        <w:rPr>
+          <w:szCs w:val="24"/>
+        </w:rPr>
+        <w:t xml:space="preserve"> (</w:t>
+      </w:r>
+      <w:r>
+        <w:rPr>
+          <w:szCs w:val="24"/>
+        </w:rPr>
+        <w:t>F</w:t>
+      </w:r>
+      <w:r>
+        <w:rPr>
+          <w:szCs w:val="24"/>
+        </w:rPr>
+        <w:t>igure 1)</w:t>
+      </w:r>
+      <w:r>
+        <w:rPr>
+          <w:szCs w:val="24"/>
+        </w:rPr>
+        <w:t>.</w:t>
+      </w:r>
+      <w:r>
+        <w:rPr>
+          <w:b/>
+          <w:bCs/>
+          <w:szCs w:val="24"/>
+        </w:rPr>
+        <w:t xml:space="preserve"> </w:t>
+      </w:r>
+      <w:r>
+        <w:rPr>
+          <w:szCs w:val="24"/>
+        </w:rPr>
+        <w:t xml:space="preserve">This is achieved in unity from deriving a script from </w:t>
+      </w:r>
+      <w:proofErr w:type="spellStart"/>
+      <w:r>
+        <w:rPr>
+          <w:szCs w:val="24"/>
+        </w:rPr>
+        <w:t>ScriptableObject</w:t>
+      </w:r>
+      <w:proofErr w:type="spellEnd"/>
+      <w:r>
+        <w:rPr>
+          <w:szCs w:val="24"/>
+        </w:rPr>
+        <w:t xml:space="preserve"> instead of </w:t>
+      </w:r>
+      <w:proofErr w:type="spellStart"/>
+      <w:r>
+        <w:rPr>
+          <w:szCs w:val="24"/>
+        </w:rPr>
+        <w:t>Monobehaveour</w:t>
+      </w:r>
+      <w:proofErr w:type="spellEnd"/>
+      <w:r>
+        <w:rPr>
+          <w:szCs w:val="24"/>
+        </w:rPr>
+        <w:t xml:space="preserve"> (Figure 2)</w:t>
+      </w:r>
+      <w:r>
+        <w:rPr>
+          <w:b/>
+          <w:bCs/>
+          <w:szCs w:val="24"/>
+        </w:rPr>
+        <w:t xml:space="preserve">, </w:t>
+      </w:r>
+      <w:r>
+        <w:rPr>
+          <w:szCs w:val="24"/>
+        </w:rPr>
+        <w:t xml:space="preserve">and stating what you want the scriptable object to hold, in this case I also added a create asset menu attribute so I can create the in </w:t>
+      </w:r>
+      <w:r>
+        <w:rPr>
+          <w:szCs w:val="24"/>
+        </w:rPr>
+        <w:t>Unity</w:t>
+      </w:r>
+      <w:r>
+        <w:rPr>
+          <w:szCs w:val="24"/>
+        </w:rPr>
+        <w:t xml:space="preserve"> easily from a dropdown menu like </w:t>
+      </w:r>
+      <w:proofErr w:type="gramStart"/>
+      <w:r>
+        <w:rPr>
+          <w:szCs w:val="24"/>
+        </w:rPr>
+        <w:t>this</w:t>
+      </w:r>
+      <w:r>
+        <w:rPr>
+          <w:szCs w:val="24"/>
+        </w:rPr>
+        <w:t>(</w:t>
+      </w:r>
+      <w:proofErr w:type="gramEnd"/>
+      <w:r>
+        <w:rPr>
+          <w:szCs w:val="24"/>
+        </w:rPr>
+        <w:t>Figure 3)</w:t>
+      </w:r>
+      <w:r>
+        <w:rPr>
+          <w:szCs w:val="24"/>
+        </w:rPr>
+        <w:t>:</w:t>
+      </w:r>
+    </w:p>
+    <w:p>
+      <w:pPr>
+        <w:pStyle w:val="ReportGuidelines"/>
+        <w:rPr>
+          <w:color w:val="FF0000"/>
+          <w:szCs w:val="24"/>
+        </w:rPr>
+      </w:pPr>
+      <w:r>
+        <w:rPr>
+          <w:noProof/>
+        </w:rPr>
+        <w:drawing>
+          <wp:anchor distT="0" distB="0" distL="114300" distR="114300" simplePos="0" relativeHeight="251661312" behindDoc="0" locked="0" layoutInCell="1" allowOverlap="1" wp14:anchorId="224B5836" wp14:editId="3F4403B9">
+            <wp:simplePos x="0" y="0"/>
+            <wp:positionH relativeFrom="column">
+              <wp:posOffset>-558800</wp:posOffset>
+            </wp:positionH>
+            <wp:positionV relativeFrom="paragraph">
+              <wp:posOffset>266065</wp:posOffset>
+            </wp:positionV>
+            <wp:extent cx="3159125" cy="529590"/>
+            <wp:effectExtent l="0" t="0" r="3175" b="3810"/>
+            <wp:wrapSquare wrapText="bothSides"/>
+            <wp:docPr id="943898183" name="Picture 1" descr="A screenshot of a computer&#10;&#10;Description automatically generated with medium confidence"/>
+            <wp:cNvGraphicFramePr>
+              <a:graphicFrameLocks xmlns:a="http://schemas.openxmlformats.org/drawingml/2006/main" noChangeAspect="1"/>
+            </wp:cNvGraphicFramePr>
+            <a:graphic xmlns:a="http://schemas.openxmlformats.org/drawingml/2006/main">
+              <a:graphicData uri="http://schemas.openxmlformats.org/drawingml/2006/picture">
+                <pic:pic xmlns:pic="http://schemas.openxmlformats.org/drawingml/2006/picture">
+                  <pic:nvPicPr>
+                    <pic:cNvPr id="943898183" name="Picture 1" descr="A screenshot of a computer&#10;&#10;Description automatically generated with medium confidence"/>
+                    <pic:cNvPicPr/>
+                  </pic:nvPicPr>
+                  <pic:blipFill>
+                    <a:blip r:embed="rId15">
+                      <a:extLst>
+                        <a:ext uri="{28A0092B-C50C-407E-A947-70E740481C1C}">
+                          <a14:useLocalDpi xmlns:a14="http://schemas.microsoft.com/office/drawing/2010/main" val="0"/>
+                        </a:ext>
+                      </a:extLst>
+                    </a:blip>
+                    <a:stretch>
+                      <a:fillRect/>
+                    </a:stretch>
+                  </pic:blipFill>
+                  <pic:spPr>
+                    <a:xfrm>
+                      <a:off x="0" y="0"/>
+                      <a:ext cx="3159125" cy="529590"/>
+                    </a:xfrm>
+                    <a:prstGeom prst="rect">
+                      <a:avLst/>
+                    </a:prstGeom>
+                  </pic:spPr>
+                </pic:pic>
+              </a:graphicData>
+            </a:graphic>
+            <wp14:sizeRelH relativeFrom="page">
+              <wp14:pctWidth>0</wp14:pctWidth>
+            </wp14:sizeRelH>
+            <wp14:sizeRelV relativeFrom="page">
+              <wp14:pctHeight>0</wp14:pctHeight>
+            </wp14:sizeRelV>
+          </wp:anchor>
+        </w:drawing>
+      </w:r>
+      <w:r>
+        <w:rPr>
+          <w:noProof/>
+        </w:rPr>
+        <mc:AlternateContent>
+          <mc:Choice Requires="wps">
+            <w:drawing>
+              <wp:anchor distT="0" distB="0" distL="114300" distR="114300" simplePos="0" relativeHeight="251663360" behindDoc="0" locked="0" layoutInCell="1" allowOverlap="1" wp14:anchorId="148B6231" wp14:editId="483F4B99">
+                <wp:simplePos x="0" y="0"/>
+                <wp:positionH relativeFrom="column">
+                  <wp:posOffset>-560070</wp:posOffset>
+                </wp:positionH>
+                <wp:positionV relativeFrom="paragraph">
+                  <wp:posOffset>852966</wp:posOffset>
+                </wp:positionV>
+                <wp:extent cx="3159125" cy="635"/>
+                <wp:effectExtent l="0" t="0" r="3175" b="8255"/>
+                <wp:wrapSquare wrapText="bothSides"/>
+                <wp:docPr id="1212918224" name="Text Box 1"/>
+                <wp:cNvGraphicFramePr/>
+                <a:graphic xmlns:a="http://schemas.openxmlformats.org/drawingml/2006/main">
+                  <a:graphicData uri="http://schemas.microsoft.com/office/word/2010/wordprocessingShape">
+                    <wps:wsp>
+                      <wps:cNvSpPr txBox="1"/>
+                      <wps:spPr>
+                        <a:xfrm>
+                          <a:off x="0" y="0"/>
+                          <a:ext cx="3159125" cy="635"/>
+                        </a:xfrm>
+                        <a:prstGeom prst="rect">
+                          <a:avLst/>
+                        </a:prstGeom>
+                        <a:solidFill>
+                          <a:prstClr val="white"/>
+                        </a:solidFill>
+                        <a:ln>
+                          <a:noFill/>
+                        </a:ln>
+                      </wps:spPr>
+                      <wps:txbx>
+                        <w:txbxContent>
+                          <w:p>
+                            <w:pPr>
+                              <w:pStyle w:val="Caption"/>
+                              <w:rPr>
+                                <w:noProof/>
+                                <w:sz w:val="24"/>
+                              </w:rPr>
+                            </w:pPr>
+                            <w:r>
+                              <w:t xml:space="preserve">Figure </w:t>
+                            </w:r>
+                            <w:r>
+                              <w:fldChar w:fldCharType="begin"/>
+                            </w:r>
+                            <w:r>
+                              <w:instrText xml:space="preserve"> SEQ Figure \* ARABIC </w:instrText>
+                            </w:r>
+                            <w:r>
+                              <w:fldChar w:fldCharType="separate"/>
+                            </w:r>
+                            <w:r>
+                              <w:rPr>
+                                <w:noProof/>
+                              </w:rPr>
+                              <w:t>2</w:t>
+                            </w:r>
+                            <w:r>
+                              <w:fldChar w:fldCharType="end"/>
+                            </w:r>
+                            <w:r>
+                              <w:t xml:space="preserve">: The drop down </w:t>
+                            </w:r>
+                            <w:proofErr w:type="gramStart"/>
+                            <w:r>
+                              <w:t>create</w:t>
+                            </w:r>
+                            <w:proofErr w:type="gramEnd"/>
+                            <w:r>
+                              <w:t xml:space="preserve"> asset menu in Unity</w:t>
+                            </w:r>
+                          </w:p>
+                        </w:txbxContent>
+                      </wps:txbx>
+                      <wps:bodyPr rot="0" spcFirstLastPara="0" vertOverflow="overflow" horzOverflow="overflow" vert="horz" wrap="square" lIns="0" tIns="0" rIns="0" bIns="0" numCol="1" spcCol="0" rtlCol="0" fromWordArt="0" anchor="t" anchorCtr="0" forceAA="0" compatLnSpc="1">
+                        <a:prstTxWarp prst="textNoShape">
+                          <a:avLst/>
+                        </a:prstTxWarp>
+                        <a:spAutoFit/>
+                      </wps:bodyPr>
+                    </wps:wsp>
+                  </a:graphicData>
+                </a:graphic>
+              </wp:anchor>
+            </w:drawing>
+          </mc:Choice>
+          <mc:Fallback>
+            <w:pict>
+              <v:shape w14:anchorId="148B6231" id="_x0000_s1028" type="#_x0000_t202" style="position:absolute;margin-left:-44.1pt;margin-top:67.15pt;width:248.75pt;height:.05pt;z-index:251663360;visibility:visible;mso-wrap-style:square;mso-wrap-distance-left:9pt;mso-wrap-distance-top:0;mso-wrap-distance-right:9pt;mso-wrap-distance-bottom:0;mso-position-horizontal:absolute;mso-position-horizontal-relative:text;mso-position-vertical:absolute;mso-position-vertical-relative:text;v-text-anchor:top" o:gfxdata="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" stroked="f">
+                <v:textbox style="mso-fit-shape-to-text:t" inset="0,0,0,0">
+                  <w:txbxContent>
+                    <w:p>
+                      <w:pPr>
+                        <w:pStyle w:val="Caption"/>
+                        <w:rPr>
+                          <w:noProof/>
+                          <w:sz w:val="24"/>
+                        </w:rPr>
+                      </w:pPr>
+                      <w:r>
+                        <w:t xml:space="preserve">Figure </w:t>
+                      </w:r>
+                      <w:r>
+                        <w:fldChar w:fldCharType="begin"/>
+                      </w:r>
+                      <w:r>
+                        <w:instrText xml:space="preserve"> SEQ Figure \* ARABIC </w:instrText>
+                      </w:r>
+                      <w:r>
+                        <w:fldChar w:fldCharType="separate"/>
+                      </w:r>
+                      <w:r>
+                        <w:rPr>
+                          <w:noProof/>
+                        </w:rPr>
+                        <w:t>2</w:t>
+                      </w:r>
+                      <w:r>
+                        <w:fldChar w:fldCharType="end"/>
+                      </w:r>
+                      <w:r>
+                        <w:t xml:space="preserve">: The drop down </w:t>
+                      </w:r>
+                      <w:proofErr w:type="gramStart"/>
+                      <w:r>
+                        <w:t>create</w:t>
+                      </w:r>
+                      <w:proofErr w:type="gramEnd"/>
+                      <w:r>
+                        <w:t xml:space="preserve"> asset menu in Unity</w:t>
+                      </w:r>
+                    </w:p>
+                  </w:txbxContent>
+                </v:textbox>
+                <w10:wrap type="square"/>
+              </v:shape>
+            </w:pict>
+          </mc:Fallback>
+        </mc:AlternateContent>
+      </w:r>
+      <w:r>
+        <w:rPr>
+          <w:noProof/>
+        </w:rPr>
+        <w:drawing>
+          <wp:anchor distT="0" distB="0" distL="114300" distR="114300" simplePos="0" relativeHeight="251660288" behindDoc="0" locked="0" layoutInCell="1" allowOverlap="1" wp14:anchorId="0A6BA732" wp14:editId="531C027A">
+            <wp:simplePos x="0" y="0"/>
+            <wp:positionH relativeFrom="page">
+              <wp:posOffset>3743486</wp:posOffset>
+            </wp:positionH>
+            <wp:positionV relativeFrom="paragraph">
+              <wp:posOffset>310629</wp:posOffset>
+            </wp:positionV>
+            <wp:extent cx="3807460" cy="1510665"/>
+            <wp:effectExtent l="0" t="0" r="2540" b="0"/>
+            <wp:wrapSquare wrapText="bothSides"/>
+            <wp:docPr id="88104665" name="Picture 1" descr="A screen shot of a computer program&#10;&#10;Description automatically generated with low confidence"/>
+            <wp:cNvGraphicFramePr>
+              <a:graphicFrameLocks xmlns:a="http://schemas.openxmlformats.org/drawingml/2006/main" noChangeAspect="1"/>
+            </wp:cNvGraphicFramePr>
+            <a:graphic xmlns:a="http://schemas.openxmlformats.org/drawingml/2006/main">
+              <a:graphicData uri="http://schemas.openxmlformats.org/drawingml/2006/picture">
+                <pic:pic xmlns:pic="http://schemas.openxmlformats.org/drawingml/2006/picture">
+                  <pic:nvPicPr>
+                    <pic:cNvPr id="88104665" name="Picture 1" descr="A screen shot of a computer program&#10;&#10;Description automatically generated with low confidence"/>
+                    <pic:cNvPicPr/>
+                  </pic:nvPicPr>
+                  <pic:blipFill>
+                    <a:blip r:embed="rId16">
+                      <a:extLst>
+                        <a:ext uri="{28A0092B-C50C-407E-A947-70E740481C1C}">
+                          <a14:useLocalDpi xmlns:a14="http://schemas.microsoft.com/office/drawing/2010/main" val="0"/>
+                        </a:ext>
+                      </a:extLst>
+                    </a:blip>
+                    <a:stretch>
+                      <a:fillRect/>
+                    </a:stretch>
+                  </pic:blipFill>
+                  <pic:spPr>
+                    <a:xfrm>
+                      <a:off x="0" y="0"/>
+                      <a:ext cx="3807460" cy="1510665"/>
+                    </a:xfrm>
+                    <a:prstGeom prst="rect">
+                      <a:avLst/>
+                    </a:prstGeom>
+                  </pic:spPr>
+                </pic:pic>
+              </a:graphicData>
+            </a:graphic>
+            <wp14:sizeRelH relativeFrom="page">
+              <wp14:pctWidth>0</wp14:pctWidth>
+            </wp14:sizeRelH>
+            <wp14:sizeRelV relativeFrom="page">
+              <wp14:pctHeight>0</wp14:pctHeight>
+            </wp14:sizeRelV>
+          </wp:anchor>
+        </w:drawing>
+      </w:r>
+    </w:p>
+    <w:p>
+      <w:pPr>
+        <w:pStyle w:val="ReportGuidelines"/>
+        <w:rPr>
+          <w:color w:val="FF0000"/>
+          <w:szCs w:val="24"/>
+        </w:rPr>
+      </w:pPr>
+    </w:p>
+    <w:p>
+      <w:pPr>
+        <w:pStyle w:val="ReportGuidelines"/>
+        <w:rPr>
+          <w:color w:val="FF0000"/>
+          <w:szCs w:val="24"/>
+        </w:rPr>
+      </w:pPr>
+    </w:p>
+    <w:p>
+      <w:pPr>
+        <w:pStyle w:val="ReportGuidelines"/>
+        <w:rPr>
+          <w:color w:val="FF0000"/>
+          <w:szCs w:val="24"/>
+        </w:rPr>
+      </w:pPr>
+      <w:r>
+        <w:rPr>
+          <w:noProof/>
+        </w:rPr>
+        <w:lastRenderedPageBreak/>
+        <mc:AlternateContent>
+          <mc:Choice Requires="wps">
+            <w:drawing>
+              <wp:anchor distT="0" distB="0" distL="114300" distR="114300" simplePos="0" relativeHeight="251665408" behindDoc="0" locked="0" layoutInCell="1" allowOverlap="1" wp14:anchorId="68ED1700" wp14:editId="07183841">
+                <wp:simplePos x="0" y="0"/>
+                <wp:positionH relativeFrom="page">
+                  <wp:align>right</wp:align>
+                </wp:positionH>
+                <wp:positionV relativeFrom="paragraph">
+                  <wp:posOffset>150211</wp:posOffset>
+                </wp:positionV>
+                <wp:extent cx="3807460" cy="635"/>
+                <wp:effectExtent l="0" t="0" r="2540" b="8255"/>
+                <wp:wrapSquare wrapText="bothSides"/>
+                <wp:docPr id="843667743" name="Text Box 1"/>
+                <wp:cNvGraphicFramePr/>
+                <a:graphic xmlns:a="http://schemas.openxmlformats.org/drawingml/2006/main">
+                  <a:graphicData uri="http://schemas.microsoft.com/office/word/2010/wordprocessingShape">
+                    <wps:wsp>
+                      <wps:cNvSpPr txBox="1"/>
+                      <wps:spPr>
+                        <a:xfrm>
+                          <a:off x="0" y="0"/>
+                          <a:ext cx="3807460" cy="635"/>
+                        </a:xfrm>
+                        <a:prstGeom prst="rect">
+                          <a:avLst/>
+                        </a:prstGeom>
+                        <a:solidFill>
+                          <a:prstClr val="white"/>
+                        </a:solidFill>
+                        <a:ln>
+                          <a:noFill/>
+                        </a:ln>
+                      </wps:spPr>
+                      <wps:txbx>
+                        <w:txbxContent>
+                          <w:p>
+                            <w:pPr>
+                              <w:pStyle w:val="Caption"/>
+                              <w:rPr>
+                                <w:noProof/>
+                                <w:sz w:val="24"/>
+                              </w:rPr>
+                            </w:pPr>
+                            <w:r>
+                              <w:t xml:space="preserve">Figure 2: The scriptable object in Visual </w:t>
+                            </w:r>
+                            <w:r>
+                              <w:t>Studio</w:t>
+                            </w:r>
+                            <w:r>
+                              <w:t xml:space="preserve"> 2022</w:t>
+                            </w:r>
+                          </w:p>
+                        </w:txbxContent>
+                      </wps:txbx>
+                      <wps:bodyPr rot="0" spcFirstLastPara="0" vertOverflow="overflow" horzOverflow="overflow" vert="horz" wrap="square" lIns="0" tIns="0" rIns="0" bIns="0" numCol="1" spcCol="0" rtlCol="0" fromWordArt="0" anchor="t" anchorCtr="0" forceAA="0" compatLnSpc="1">
+                        <a:prstTxWarp prst="textNoShape">
+                          <a:avLst/>
+                        </a:prstTxWarp>
+                        <a:spAutoFit/>
+                      </wps:bodyPr>
+                    </wps:wsp>
+                  </a:graphicData>
+                </a:graphic>
+              </wp:anchor>
+            </w:drawing>
+          </mc:Choice>
+          <mc:Fallback>
+            <w:pict>
+              <v:shape w14:anchorId="68ED1700" id="_x0000_s1029" type="#_x0000_t202" style="position:absolute;margin-left:248.6pt;margin-top:11.85pt;width:299.8pt;height:.05pt;z-index:251665408;visibility:visible;mso-wrap-style:square;mso-wrap-distance-left:9pt;mso-wrap-distance-top:0;mso-wrap-distance-right:9pt;mso-wrap-distance-bottom:0;mso-position-horizontal:right;mso-position-horizontal-relative:page;mso-position-vertical:absolute;mso-position-vertical-relative:text;v-text-anchor:top" o:gfxdata="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" stroked="f">
+                <v:textbox style="mso-fit-shape-to-text:t" inset="0,0,0,0">
+                  <w:txbxContent>
+                    <w:p>
+                      <w:pPr>
+                        <w:pStyle w:val="Caption"/>
+                        <w:rPr>
+                          <w:noProof/>
+                          <w:sz w:val="24"/>
+                        </w:rPr>
+                      </w:pPr>
+                      <w:r>
+                        <w:t xml:space="preserve">Figure 2: The scriptable object in Visual </w:t>
+                      </w:r>
+                      <w:r>
+                        <w:t>Studio</w:t>
+                      </w:r>
+                      <w:r>
+                        <w:t xml:space="preserve"> 2022</w:t>
+                      </w:r>
+                    </w:p>
+                  </w:txbxContent>
+                </v:textbox>
+                <w10:wrap type="square" anchorx="page"/>
+              </v:shape>
+            </w:pict>
+          </mc:Fallback>
+        </mc:AlternateContent>
+      </w:r>
+    </w:p>
+    <w:p>
+      <w:pPr>
+        <w:pStyle w:val="ReportGuidelines"/>
+        <w:rPr>
+          <w:color w:val="FF0000"/>
+          <w:szCs w:val="24"/>
+        </w:rPr>
+      </w:pPr>
+    </w:p>
+    <w:p>
+      <w:pPr>
+        <w:pStyle w:val="ReportGuidelines"/>
+        <w:rPr>
+          <w:szCs w:val="24"/>
+        </w:rPr>
+      </w:pPr>
+      <w:r>
+        <w:rPr>
+          <w:b/>
+          <w:bCs/>
+          <w:szCs w:val="24"/>
+        </w:rPr>
+        <w:t>AI:</w:t>
+      </w:r>
+      <w:r>
+        <w:rPr>
+          <w:szCs w:val="24"/>
+        </w:rPr>
+        <w:t xml:space="preserve"> </w:t>
+      </w:r>
+      <w:r>
+        <w:rPr>
+          <w:szCs w:val="24"/>
+        </w:rPr>
+        <w:t xml:space="preserve">this AI </w:t>
+      </w:r>
+      <w:r>
+        <w:rPr>
+          <w:szCs w:val="24"/>
+        </w:rPr>
+        <w:t xml:space="preserve">features </w:t>
+      </w:r>
+      <w:r>
+        <w:rPr>
+          <w:szCs w:val="24"/>
+        </w:rPr>
+        <w:t xml:space="preserve">a </w:t>
+      </w:r>
+      <w:r>
+        <w:rPr>
+          <w:szCs w:val="24"/>
+        </w:rPr>
+        <w:t xml:space="preserve">destructible terrain </w:t>
+      </w:r>
+      <w:r>
+        <w:rPr>
+          <w:szCs w:val="24"/>
+        </w:rPr>
+        <w:t>navigation</w:t>
+      </w:r>
+      <w:r>
+        <w:rPr>
+          <w:szCs w:val="24"/>
+        </w:rPr>
+        <w:t xml:space="preserve"> using </w:t>
+      </w:r>
+      <w:r>
+        <w:rPr>
+          <w:szCs w:val="24"/>
+        </w:rPr>
+        <w:t>a c</w:t>
+      </w:r>
+      <w:r>
+        <w:rPr>
+          <w:szCs w:val="24"/>
+        </w:rPr>
+        <w:t xml:space="preserve">ustom A* solution I built in </w:t>
+      </w:r>
+      <w:r>
+        <w:rPr>
+          <w:szCs w:val="24"/>
+        </w:rPr>
+        <w:t>U</w:t>
+      </w:r>
+      <w:r>
+        <w:rPr>
+          <w:szCs w:val="24"/>
+        </w:rPr>
+        <w:t>nity</w:t>
+      </w:r>
+      <w:r>
+        <w:rPr>
+          <w:szCs w:val="24"/>
+        </w:rPr>
+        <w:t xml:space="preserve">. This allows the possible paths to include the destroyed terrain the player has blown up. The reason I created this was </w:t>
+      </w:r>
+      <w:r>
+        <w:rPr>
+          <w:szCs w:val="24"/>
+        </w:rPr>
+        <w:t>that</w:t>
+      </w:r>
+      <w:r>
+        <w:rPr>
+          <w:szCs w:val="24"/>
+        </w:rPr>
+        <w:t xml:space="preserve"> I had issues using other solutions like A* pathfinding project (</w:t>
+      </w:r>
+      <w:hyperlink r:id="rId17" w:history="1">
+        <w:r>
+          <w:rPr>
+            <w:rStyle w:val="Hyperlink"/>
+            <w:szCs w:val="24"/>
+          </w:rPr>
+          <w:t>https://arongranberg.com/astar/</w:t>
+        </w:r>
+      </w:hyperlink>
+      <w:r>
+        <w:rPr>
+          <w:szCs w:val="24"/>
+        </w:rPr>
+        <w:t xml:space="preserve">), and another package that I was recommended by another lecturer, which was </w:t>
+      </w:r>
+      <w:proofErr w:type="spellStart"/>
+      <w:r>
+        <w:rPr>
+          <w:szCs w:val="24"/>
+        </w:rPr>
+        <w:t>NavmeshPlus</w:t>
+      </w:r>
+      <w:proofErr w:type="spellEnd"/>
+      <w:r>
+        <w:rPr>
+          <w:szCs w:val="24"/>
+        </w:rPr>
+        <w:t xml:space="preserve"> (</w:t>
+      </w:r>
+      <w:hyperlink r:id="rId18" w:history="1">
+        <w:r>
+          <w:rPr>
+            <w:rStyle w:val="Hyperlink"/>
+            <w:szCs w:val="24"/>
+          </w:rPr>
+          <w:t>https://github.com/h8man/NavMeshPlus</w:t>
+        </w:r>
+      </w:hyperlink>
+      <w:r>
+        <w:rPr>
+          <w:szCs w:val="24"/>
+        </w:rPr>
+        <w:t xml:space="preserve">). They both had the same problem where when I went to rebuild the </w:t>
+      </w:r>
+      <w:proofErr w:type="spellStart"/>
+      <w:r>
+        <w:rPr>
+          <w:szCs w:val="24"/>
+        </w:rPr>
+        <w:t>N</w:t>
+      </w:r>
+      <w:r>
+        <w:rPr>
+          <w:szCs w:val="24"/>
+        </w:rPr>
+        <w:t>avmesh</w:t>
+      </w:r>
+      <w:proofErr w:type="spellEnd"/>
+      <w:r>
+        <w:rPr>
+          <w:szCs w:val="24"/>
+        </w:rPr>
+        <w:t xml:space="preserve"> (what the AI would use to navigate the map to see what is traversable and not),</w:t>
+      </w:r>
+      <w:r>
+        <w:rPr>
+          <w:szCs w:val="24"/>
+        </w:rPr>
+        <w:t xml:space="preserve"> it would freeze the hosts game, which in turn froze the clients for a second, and this would have to happen either when a player destroyed terrain or a timed interval, which both where not feasible because of the </w:t>
+      </w:r>
+      <w:r>
+        <w:rPr>
+          <w:szCs w:val="24"/>
+        </w:rPr>
+        <w:t>face both actions would have to happen very frequently in the gameplay loop.</w:t>
+      </w:r>
+    </w:p>
+    <w:p>
+      <w:pPr>
+        <w:pStyle w:val="ReportGuidelines"/>
+        <w:rPr>
+          <w:szCs w:val="24"/>
+        </w:rPr>
+      </w:pPr>
+    </w:p>
+    <w:p>
+      <w:pPr>
+        <w:rPr>
+          <w:b/>
+          <w:bCs/>
+          <w:szCs w:val="24"/>
+        </w:rPr>
+      </w:pPr>
+      <w:r>
+        <w:rPr>
+          <w:b/>
+          <w:bCs/>
+          <w:szCs w:val="24"/>
+        </w:rPr>
+        <w:t>Project Review</w:t>
+      </w:r>
+    </w:p>
+    <w:p/>
+    <w:p>
+      <w:pPr>
+        <w:pStyle w:val="Heading1"/>
+        <w:rPr>
+          <w:sz w:val="24"/>
+          <w:szCs w:val="24"/>
+        </w:rPr>
+      </w:pPr>
+      <w:bookmarkStart w:id="3" w:name="_Toc54714378"/>
+      <w:r>
+        <w:rPr>
+          <w:sz w:val="24"/>
+          <w:szCs w:val="24"/>
+        </w:rPr>
+        <w:t>Conclusions</w:t>
+      </w:r>
+      <w:bookmarkEnd w:id="3"/>
+    </w:p>
+    <w:p>
+      <w:pPr>
+        <w:pStyle w:val="Heading1"/>
+        <w:rPr>
+          <w:sz w:val="24"/>
+          <w:szCs w:val="24"/>
+        </w:rPr>
+      </w:pPr>
+      <w:bookmarkStart w:id="4" w:name="_Toc54714379"/>
     </w:p>
     <w:p>
       <w:pPr>
@@ -1956,7 +3473,6 @@
           <w:szCs w:val="24"/>
         </w:rPr>
       </w:pPr>
-      <w:bookmarkStart w:id="6" w:name="_Toc54714379"/>
       <w:r>
         <w:rPr>
           <w:sz w:val="24"/>
@@ -1964,7 +3480,7 @@
         </w:rPr>
         <w:t>References</w:t>
       </w:r>
-      <w:bookmarkEnd w:id="6"/>
+      <w:bookmarkEnd w:id="4"/>
     </w:p>
     <w:p/>
     <w:p>
@@ -1975,7 +3491,7 @@
           <w:szCs w:val="24"/>
         </w:rPr>
       </w:pPr>
-      <w:bookmarkStart w:id="7" w:name="_Toc54714380"/>
+      <w:bookmarkStart w:id="5" w:name="_Toc54714380"/>
       <w:r>
         <w:rPr>
           <w:sz w:val="24"/>
@@ -1983,37 +3499,10 @@
         </w:rPr>
         <w:t>Appendices</w:t>
       </w:r>
-      <w:bookmarkEnd w:id="7"/>
-    </w:p>
-    <w:p>
-      <w:r>
-        <w:t xml:space="preserve">Replace this text with </w:t>
-      </w:r>
-      <w:r>
-        <w:t>Appendices</w:t>
-      </w:r>
-      <w:r>
-        <w:t>.</w:t>
-      </w:r>
-    </w:p>
-    <w:p>
-      <w:pPr>
-        <w:spacing w:before="100" w:beforeAutospacing="1" w:after="100" w:afterAutospacing="1" w:line="240" w:lineRule="auto"/>
-        <w:rPr>
-          <w:rFonts w:eastAsia="Times New Roman"/>
-          <w:szCs w:val="24"/>
-        </w:rPr>
-      </w:pPr>
-      <w:r>
-        <w:rPr>
-          <w:rFonts w:eastAsia="Times New Roman"/>
-          <w:szCs w:val="24"/>
-        </w:rPr>
-        <w:t>This might include ethics application and other relevant material e.g. copy of any questionnaires used.</w:t>
-      </w:r>
+      <w:bookmarkEnd w:id="5"/>
     </w:p>
     <w:sectPr>
-      <w:footerReference w:type="default" r:id="rId13"/>
+      <w:footerReference w:type="default" r:id="rId19"/>
       <w:pgSz w:w="11906" w:h="16838"/>
       <w:pgMar w:top="1440" w:right="1440" w:bottom="1440" w:left="1440" w:header="708" w:footer="708" w:gutter="0"/>
       <w:pgNumType w:start="0"/>
@@ -2026,7 +3515,7 @@
 </file>
 
 <file path=word/endnotes.xml><?xml version="1.0" encoding="utf-8"?>
-<w:endnotes xmlns:wpc="http://schemas.microsoft.com/office/word/2010/wordprocessingCanvas" xmlns:cx="http://schemas.microsoft.com/office/drawing/2014/chartex" xmlns:cx1="http://schemas.microsoft.com/office/drawing/2015/9/8/chartex" xmlns:cx2="http://schemas.microsoft.com/office/drawing/2015/10/21/chartex" xmlns:cx3="http://schemas.microsoft.com/office/drawing/2016/5/9/chartex" xmlns:cx4="http://schemas.microsoft.com/office/drawing/2016/5/10/chartex" xmlns:cx5="http://schemas.microsoft.com/office/drawing/2016/5/11/chartex" xmlns:cx6="http://schemas.microsoft.com/office/drawing/2016/5/12/chartex" xmlns:cx7="http://schemas.microsoft.com/office/drawing/2016/5/13/chartex" xmlns:cx8="http://schemas.microsoft.com/office/drawing/2016/5/14/chartex" xmlns:mc="http://schemas.openxmlformats.org/markup-compatibility/2006" xmlns:aink="http://schemas.microsoft.com/office/drawing/2016/ink" xmlns:am3d="http://schemas.microsoft.com/office/drawing/2017/model3d" xmlns:o="urn:schemas-microsoft-com:office:office" xmlns:oel="http://schemas.microsoft.com/office/2019/extlst" xmlns:r="http://schemas.openxmlformats.org/officeDocument/2006/relationships" xmlns:m="http://schemas.openxmlformats.org/officeDocument/2006/math" xmlns:v="urn:schemas-microsoft-com:vml" xmlns:wp14="http://schemas.microsoft.com/office/word/2010/wordprocessingDrawing" xmlns:wp="http://schemas.openxmlformats.org/drawingml/2006/wordprocessingDrawing" xmlns:w10="urn:schemas-microsoft-com:office:word" xmlns:w="http://schemas.openxmlformats.org/wordprocessingml/2006/main" xmlns:w14="http://schemas.microsoft.com/office/word/2010/wordml" xmlns:w15="http://schemas.microsoft.com/office/word/2012/wordml" xmlns:w16cex="http://schemas.microsoft.com/office/word/2018/wordml/cex" xmlns:w16cid="http://schemas.microsoft.com/office/word/2016/wordml/cid" xmlns:w16="http://schemas.microsoft.com/office/word/2018/wordml" xmlns:w16sdtdh="http://schemas.microsoft.com/office/word/2020/wordml/sdtdatahash" xmlns:w16se="http://schemas.microsoft.com/office/word/2015/wordml/symex" xmlns:wpg="http://schemas.microsoft.com/office/word/2010/wordprocessingGroup" xmlns:wpi="http://schemas.microsoft.com/office/word/2010/wordprocessingInk" xmlns:wne="http://schemas.microsoft.com/office/word/2006/wordml" xmlns:wps="http://schemas.microsoft.com/office/word/2010/wordprocessingShape" mc:Ignorable="w14 w15 w16se w16cid w16 w16cex w16sdtdh wp14">
+<w:endnotes xmlns:wpc="http://schemas.microsoft.com/office/word/2010/wordprocessingCanvas" xmlns:cx="http://schemas.microsoft.com/office/drawing/2014/chartex" xmlns:cx1="http://schemas.microsoft.com/office/drawing/2015/9/8/chartex" xmlns:cx2="http://schemas.microsoft.com/office/drawing/2015/10/21/chartex" xmlns:cx3="http://schemas.microsoft.com/office/drawing/2016/5/9/chartex" xmlns:cx4="http://schemas.microsoft.com/office/drawing/2016/5/10/chartex" xmlns:cx5="http://schemas.microsoft.com/office/drawing/2016/5/11/chartex" xmlns:cx6="http://schemas.microsoft.com/office/drawing/2016/5/12/chartex" xmlns:cx7="http://schemas.microsoft.com/office/drawing/2016/5/13/chartex" xmlns:cx8="http://schemas.microsoft.com/office/drawing/2016/5/14/chartex" xmlns:mc="http://schemas.openxmlformats.org/markup-compatibility/2006" xmlns:aink="http://schemas.microsoft.com/office/drawing/2016/ink" xmlns:am3d="http://schemas.microsoft.com/office/drawing/2017/model3d" xmlns:o="urn:schemas-microsoft-com:office:office" xmlns:oel="http://schemas.microsoft.com/office/2019/extlst" xmlns:r="http://schemas.openxmlformats.org/officeDocument/2006/relationships" xmlns:m="http://schemas.openxmlformats.org/officeDocument/2006/math" xmlns:v="urn:schemas-microsoft-com:vml" xmlns:wp14="http://schemas.microsoft.com/office/word/2010/wordprocessingDrawing" xmlns:wp="http://schemas.openxmlformats.org/drawingml/2006/wordprocessingDrawing" xmlns:w10="urn:schemas-microsoft-com:office:word" xmlns:w="http://schemas.openxmlformats.org/wordprocessingml/2006/main" xmlns:w14="http://schemas.microsoft.com/office/word/2010/wordml" xmlns:w15="http://schemas.microsoft.com/office/word/2012/wordml" xmlns:w16cex="http://schemas.microsoft.com/office/word/2018/wordml/cex" xmlns:w16cid="http://schemas.microsoft.com/office/word/2016/wordml/cid" xmlns:w16="http://schemas.microsoft.com/office/word/2018/wordml" xmlns:w16du="http://schemas.microsoft.com/office/word/2023/wordml/word16du" xmlns:w16sdtdh="http://schemas.microsoft.com/office/word/2020/wordml/sdtdatahash" xmlns:w16se="http://schemas.microsoft.com/office/word/2015/wordml/symex" xmlns:wpg="http://schemas.microsoft.com/office/word/2010/wordprocessingGroup" xmlns:wpi="http://schemas.microsoft.com/office/word/2010/wordprocessingInk" xmlns:wne="http://schemas.microsoft.com/office/word/2006/wordml" xmlns:wps="http://schemas.microsoft.com/office/word/2010/wordprocessingShape" mc:Ignorable="w14 w15 w16se w16cid w16 w16cex w16sdtdh wp14">
   <w:endnote w:type="separator" w:id="-1">
     <w:p>
       <w:pPr>
@@ -2051,7 +3540,7 @@
 </file>
 
 <file path=word/footer1.xml><?xml version="1.0" encoding="utf-8"?>
-<w:ftr xmlns:wpc="http://schemas.microsoft.com/office/word/2010/wordprocessingCanvas" xmlns:cx="http://schemas.microsoft.com/office/drawing/2014/chartex" xmlns:cx1="http://schemas.microsoft.com/office/drawing/2015/9/8/chartex" xmlns:cx2="http://schemas.microsoft.com/office/drawing/2015/10/21/chartex" xmlns:cx3="http://schemas.microsoft.com/office/drawing/2016/5/9/chartex" xmlns:cx4="http://schemas.microsoft.com/office/drawing/2016/5/10/chartex" xmlns:cx5="http://schemas.microsoft.com/office/drawing/2016/5/11/chartex" xmlns:cx6="http://schemas.microsoft.com/office/drawing/2016/5/12/chartex" xmlns:cx7="http://schemas.microsoft.com/office/drawing/2016/5/13/chartex" xmlns:cx8="http://schemas.microsoft.com/office/drawing/2016/5/14/chartex" xmlns:mc="http://schemas.openxmlformats.org/markup-compatibility/2006" xmlns:aink="http://schemas.microsoft.com/office/drawing/2016/ink" xmlns:am3d="http://schemas.microsoft.com/office/drawing/2017/model3d" xmlns:o="urn:schemas-microsoft-com:office:office" xmlns:oel="http://schemas.microsoft.com/office/2019/extlst" xmlns:r="http://schemas.openxmlformats.org/officeDocument/2006/relationships" xmlns:m="http://schemas.openxmlformats.org/officeDocument/2006/math" xmlns:v="urn:schemas-microsoft-com:vml" xmlns:wp14="http://schemas.microsoft.com/office/word/2010/wordprocessingDrawing" xmlns:wp="http://schemas.openxmlformats.org/drawingml/2006/wordprocessingDrawing" xmlns:w10="urn:schemas-microsoft-com:office:word" xmlns:w="http://schemas.openxmlformats.org/wordprocessingml/2006/main" xmlns:w14="http://schemas.microsoft.com/office/word/2010/wordml" xmlns:w15="http://schemas.microsoft.com/office/word/2012/wordml" xmlns:w16cex="http://schemas.microsoft.com/office/word/2018/wordml/cex" xmlns:w16cid="http://schemas.microsoft.com/office/word/2016/wordml/cid" xmlns:w16="http://schemas.microsoft.com/office/word/2018/wordml" xmlns:w16sdtdh="http://schemas.microsoft.com/office/word/2020/wordml/sdtdatahash" xmlns:w16se="http://schemas.microsoft.com/office/word/2015/wordml/symex" xmlns:wpg="http://schemas.microsoft.com/office/word/2010/wordprocessingGroup" xmlns:wpi="http://schemas.microsoft.com/office/word/2010/wordprocessingInk" xmlns:wne="http://schemas.microsoft.com/office/word/2006/wordml" xmlns:wps="http://schemas.microsoft.com/office/word/2010/wordprocessingShape" mc:Ignorable="w14 w15 w16se w16cid w16 w16cex w16sdtdh wp14">
+<w:ftr xmlns:wpc="http://schemas.microsoft.com/office/word/2010/wordprocessingCanvas" xmlns:cx="http://schemas.microsoft.com/office/drawing/2014/chartex" xmlns:cx1="http://schemas.microsoft.com/office/drawing/2015/9/8/chartex" xmlns:cx2="http://schemas.microsoft.com/office/drawing/2015/10/21/chartex" xmlns:cx3="http://schemas.microsoft.com/office/drawing/2016/5/9/chartex" xmlns:cx4="http://schemas.microsoft.com/office/drawing/2016/5/10/chartex" xmlns:cx5="http://schemas.microsoft.com/office/drawing/2016/5/11/chartex" xmlns:cx6="http://schemas.microsoft.com/office/drawing/2016/5/12/chartex" xmlns:cx7="http://schemas.microsoft.com/office/drawing/2016/5/13/chartex" xmlns:cx8="http://schemas.microsoft.com/office/drawing/2016/5/14/chartex" xmlns:mc="http://schemas.openxmlformats.org/markup-compatibility/2006" xmlns:aink="http://schemas.microsoft.com/office/drawing/2016/ink" xmlns:am3d="http://schemas.microsoft.com/office/drawing/2017/model3d" xmlns:o="urn:schemas-microsoft-com:office:office" xmlns:oel="http://schemas.microsoft.com/office/2019/extlst" xmlns:r="http://schemas.openxmlformats.org/officeDocument/2006/relationships" xmlns:m="http://schemas.openxmlformats.org/officeDocument/2006/math" xmlns:v="urn:schemas-microsoft-com:vml" xmlns:wp14="http://schemas.microsoft.com/office/word/2010/wordprocessingDrawing" xmlns:wp="http://schemas.openxmlformats.org/drawingml/2006/wordprocessingDrawing" xmlns:w10="urn:schemas-microsoft-com:office:word" xmlns:w="http://schemas.openxmlformats.org/wordprocessingml/2006/main" xmlns:w14="http://schemas.microsoft.com/office/word/2010/wordml" xmlns:w15="http://schemas.microsoft.com/office/word/2012/wordml" xmlns:w16cex="http://schemas.microsoft.com/office/word/2018/wordml/cex" xmlns:w16cid="http://schemas.microsoft.com/office/word/2016/wordml/cid" xmlns:w16="http://schemas.microsoft.com/office/word/2018/wordml" xmlns:w16du="http://schemas.microsoft.com/office/word/2023/wordml/word16du" xmlns:w16sdtdh="http://schemas.microsoft.com/office/word/2020/wordml/sdtdatahash" xmlns:w16se="http://schemas.microsoft.com/office/word/2015/wordml/symex" xmlns:wpg="http://schemas.microsoft.com/office/word/2010/wordprocessingGroup" xmlns:wpi="http://schemas.microsoft.com/office/word/2010/wordprocessingInk" xmlns:wne="http://schemas.microsoft.com/office/word/2006/wordml" xmlns:wps="http://schemas.microsoft.com/office/word/2010/wordprocessingShape" mc:Ignorable="w14 w15 w16se w16cid w16 w16cex w16sdtdh wp14">
   <w:p>
     <w:pPr>
       <w:pStyle w:val="Footer"/>
@@ -2131,7 +3620,7 @@
 </file>
 
 <file path=word/footnotes.xml><?xml version="1.0" encoding="utf-8"?>
-<w:footnotes xmlns:wpc="http://schemas.microsoft.com/office/word/2010/wordprocessingCanvas" xmlns:cx="http://schemas.microsoft.com/office/drawing/2014/chartex" xmlns:cx1="http://schemas.microsoft.com/office/drawing/2015/9/8/chartex" xmlns:cx2="http://schemas.microsoft.com/office/drawing/2015/10/21/chartex" xmlns:cx3="http://schemas.microsoft.com/office/drawing/2016/5/9/chartex" xmlns:cx4="http://schemas.microsoft.com/office/drawing/2016/5/10/chartex" xmlns:cx5="http://schemas.microsoft.com/office/drawing/2016/5/11/chartex" xmlns:cx6="http://schemas.microsoft.com/office/drawing/2016/5/12/chartex" xmlns:cx7="http://schemas.microsoft.com/office/drawing/2016/5/13/chartex" xmlns:cx8="http://schemas.microsoft.com/office/drawing/2016/5/14/chartex" xmlns:mc="http://schemas.openxmlformats.org/markup-compatibility/2006" xmlns:aink="http://schemas.microsoft.com/office/drawing/2016/ink" xmlns:am3d="http://schemas.microsoft.com/office/drawing/2017/model3d" xmlns:o="urn:schemas-microsoft-com:office:office" xmlns:oel="http://schemas.microsoft.com/office/2019/extlst" xmlns:r="http://schemas.openxmlformats.org/officeDocument/2006/relationships" xmlns:m="http://schemas.openxmlformats.org/officeDocument/2006/math" xmlns:v="urn:schemas-microsoft-com:vml" xmlns:wp14="http://schemas.microsoft.com/office/word/2010/wordprocessingDrawing" xmlns:wp="http://schemas.openxmlformats.org/drawingml/2006/wordprocessingDrawing" xmlns:w10="urn:schemas-microsoft-com:office:word" xmlns:w="http://schemas.openxmlformats.org/wordprocessingml/2006/main" xmlns:w14="http://schemas.microsoft.com/office/word/2010/wordml" xmlns:w15="http://schemas.microsoft.com/office/word/2012/wordml" xmlns:w16cex="http://schemas.microsoft.com/office/word/2018/wordml/cex" xmlns:w16cid="http://schemas.microsoft.com/office/word/2016/wordml/cid" xmlns:w16="http://schemas.microsoft.com/office/word/2018/wordml" xmlns:w16sdtdh="http://schemas.microsoft.com/office/word/2020/wordml/sdtdatahash" xmlns:w16se="http://schemas.microsoft.com/office/word/2015/wordml/symex" xmlns:wpg="http://schemas.microsoft.com/office/word/2010/wordprocessingGroup" xmlns:wpi="http://schemas.microsoft.com/office/word/2010/wordprocessingInk" xmlns:wne="http://schemas.microsoft.com/office/word/2006/wordml" xmlns:wps="http://schemas.microsoft.com/office/word/2010/wordprocessingShape" mc:Ignorable="w14 w15 w16se w16cid w16 w16cex w16sdtdh wp14">
+<w:footnotes xmlns:wpc="http://schemas.microsoft.com/office/word/2010/wordprocessingCanvas" xmlns:cx="http://schemas.microsoft.com/office/drawing/2014/chartex" xmlns:cx1="http://schemas.microsoft.com/office/drawing/2015/9/8/chartex" xmlns:cx2="http://schemas.microsoft.com/office/drawing/2015/10/21/chartex" xmlns:cx3="http://schemas.microsoft.com/office/drawing/2016/5/9/chartex" xmlns:cx4="http://schemas.microsoft.com/office/drawing/2016/5/10/chartex" xmlns:cx5="http://schemas.microsoft.com/office/drawing/2016/5/11/chartex" xmlns:cx6="http://schemas.microsoft.com/office/drawing/2016/5/12/chartex" xmlns:cx7="http://schemas.microsoft.com/office/drawing/2016/5/13/chartex" xmlns:cx8="http://schemas.microsoft.com/office/drawing/2016/5/14/chartex" xmlns:mc="http://schemas.openxmlformats.org/markup-compatibility/2006" xmlns:aink="http://schemas.microsoft.com/office/drawing/2016/ink" xmlns:am3d="http://schemas.microsoft.com/office/drawing/2017/model3d" xmlns:o="urn:schemas-microsoft-com:office:office" xmlns:oel="http://schemas.microsoft.com/office/2019/extlst" xmlns:r="http://schemas.openxmlformats.org/officeDocument/2006/relationships" xmlns:m="http://schemas.openxmlformats.org/officeDocument/2006/math" xmlns:v="urn:schemas-microsoft-com:vml" xmlns:wp14="http://schemas.microsoft.com/office/word/2010/wordprocessingDrawing" xmlns:wp="http://schemas.openxmlformats.org/drawingml/2006/wordprocessingDrawing" xmlns:w10="urn:schemas-microsoft-com:office:word" xmlns:w="http://schemas.openxmlformats.org/wordprocessingml/2006/main" xmlns:w14="http://schemas.microsoft.com/office/word/2010/wordml" xmlns:w15="http://schemas.microsoft.com/office/word/2012/wordml" xmlns:w16cex="http://schemas.microsoft.com/office/word/2018/wordml/cex" xmlns:w16cid="http://schemas.microsoft.com/office/word/2016/wordml/cid" xmlns:w16="http://schemas.microsoft.com/office/word/2018/wordml" xmlns:w16du="http://schemas.microsoft.com/office/word/2023/wordml/word16du" xmlns:w16sdtdh="http://schemas.microsoft.com/office/word/2020/wordml/sdtdatahash" xmlns:w16se="http://schemas.microsoft.com/office/word/2015/wordml/symex" xmlns:wpg="http://schemas.microsoft.com/office/word/2010/wordprocessingGroup" xmlns:wpi="http://schemas.microsoft.com/office/word/2010/wordprocessingInk" xmlns:wne="http://schemas.microsoft.com/office/word/2006/wordml" xmlns:wps="http://schemas.microsoft.com/office/word/2010/wordprocessingShape" mc:Ignorable="w14 w15 w16se w16cid w16 w16cex w16sdtdh wp14">
   <w:footnote w:type="separator" w:id="-1">
     <w:p>
       <w:pPr>
@@ -2156,7 +3645,7 @@
 </file>
 
 <file path=word/numbering.xml><?xml version="1.0" encoding="utf-8"?>
-<w:numbering xmlns:wpc="http://schemas.microsoft.com/office/word/2010/wordprocessingCanvas" xmlns:cx="http://schemas.microsoft.com/office/drawing/2014/chartex" xmlns:cx1="http://schemas.microsoft.com/office/drawing/2015/9/8/chartex" xmlns:cx2="http://schemas.microsoft.com/office/drawing/2015/10/21/chartex" xmlns:cx3="http://schemas.microsoft.com/office/drawing/2016/5/9/chartex" xmlns:cx4="http://schemas.microsoft.com/office/drawing/2016/5/10/chartex" xmlns:cx5="http://schemas.microsoft.com/office/drawing/2016/5/11/chartex" xmlns:cx6="http://schemas.microsoft.com/office/drawing/2016/5/12/chartex" xmlns:cx7="http://schemas.microsoft.com/office/drawing/2016/5/13/chartex" xmlns:cx8="http://schemas.microsoft.com/office/drawing/2016/5/14/chartex" xmlns:mc="http://schemas.openxmlformats.org/markup-compatibility/2006" xmlns:aink="http://schemas.microsoft.com/office/drawing/2016/ink" xmlns:am3d="http://schemas.microsoft.com/office/drawing/2017/model3d" xmlns:o="urn:schemas-microsoft-com:office:office" xmlns:oel="http://schemas.microsoft.com/office/2019/extlst" xmlns:r="http://schemas.openxmlformats.org/officeDocument/2006/relationships" xmlns:m="http://schemas.openxmlformats.org/officeDocument/2006/math" xmlns:v="urn:schemas-microsoft-com:vml" xmlns:wp14="http://schemas.microsoft.com/office/word/2010/wordprocessingDrawing" xmlns:wp="http://schemas.openxmlformats.org/drawingml/2006/wordprocessingDrawing" xmlns:w10="urn:schemas-microsoft-com:office:word" xmlns:w="http://schemas.openxmlformats.org/wordprocessingml/2006/main" xmlns:w14="http://schemas.microsoft.com/office/word/2010/wordml" xmlns:w15="http://schemas.microsoft.com/office/word/2012/wordml" xmlns:w16cex="http://schemas.microsoft.com/office/word/2018/wordml/cex" xmlns:w16cid="http://schemas.microsoft.com/office/word/2016/wordml/cid" xmlns:w16="http://schemas.microsoft.com/office/word/2018/wordml" xmlns:w16sdtdh="http://schemas.microsoft.com/office/word/2020/wordml/sdtdatahash" xmlns:w16se="http://schemas.microsoft.com/office/word/2015/wordml/symex" xmlns:wpg="http://schemas.microsoft.com/office/word/2010/wordprocessingGroup" xmlns:wpi="http://schemas.microsoft.com/office/word/2010/wordprocessingInk" xmlns:wne="http://schemas.microsoft.com/office/word/2006/wordml" xmlns:wps="http://schemas.microsoft.com/office/word/2010/wordprocessingShape" mc:Ignorable="w14 w15 w16se w16cid w16 w16cex w16sdtdh wp14">
+<w:numbering xmlns:wpc="http://schemas.microsoft.com/office/word/2010/wordprocessingCanvas" xmlns:cx="http://schemas.microsoft.com/office/drawing/2014/chartex" xmlns:cx1="http://schemas.microsoft.com/office/drawing/2015/9/8/chartex" xmlns:cx2="http://schemas.microsoft.com/office/drawing/2015/10/21/chartex" xmlns:cx3="http://schemas.microsoft.com/office/drawing/2016/5/9/chartex" xmlns:cx4="http://schemas.microsoft.com/office/drawing/2016/5/10/chartex" xmlns:cx5="http://schemas.microsoft.com/office/drawing/2016/5/11/chartex" xmlns:cx6="http://schemas.microsoft.com/office/drawing/2016/5/12/chartex" xmlns:cx7="http://schemas.microsoft.com/office/drawing/2016/5/13/chartex" xmlns:cx8="http://schemas.microsoft.com/office/drawing/2016/5/14/chartex" xmlns:mc="http://schemas.openxmlformats.org/markup-compatibility/2006" xmlns:aink="http://schemas.microsoft.com/office/drawing/2016/ink" xmlns:am3d="http://schemas.microsoft.com/office/drawing/2017/model3d" xmlns:o="urn:schemas-microsoft-com:office:office" xmlns:oel="http://schemas.microsoft.com/office/2019/extlst" xmlns:r="http://schemas.openxmlformats.org/officeDocument/2006/relationships" xmlns:m="http://schemas.openxmlformats.org/officeDocument/2006/math" xmlns:v="urn:schemas-microsoft-com:vml" xmlns:wp14="http://schemas.microsoft.com/office/word/2010/wordprocessingDrawing" xmlns:wp="http://schemas.openxmlformats.org/drawingml/2006/wordprocessingDrawing" xmlns:w10="urn:schemas-microsoft-com:office:word" xmlns:w="http://schemas.openxmlformats.org/wordprocessingml/2006/main" xmlns:w14="http://schemas.microsoft.com/office/word/2010/wordml" xmlns:w15="http://schemas.microsoft.com/office/word/2012/wordml" xmlns:w16cex="http://schemas.microsoft.com/office/word/2018/wordml/cex" xmlns:w16cid="http://schemas.microsoft.com/office/word/2016/wordml/cid" xmlns:w16="http://schemas.microsoft.com/office/word/2018/wordml" xmlns:w16du="http://schemas.microsoft.com/office/word/2023/wordml/word16du" xmlns:w16sdtdh="http://schemas.microsoft.com/office/word/2020/wordml/sdtdatahash" xmlns:w16se="http://schemas.microsoft.com/office/word/2015/wordml/symex" xmlns:wpg="http://schemas.microsoft.com/office/word/2010/wordprocessingGroup" xmlns:wpi="http://schemas.microsoft.com/office/word/2010/wordprocessingInk" xmlns:wne="http://schemas.microsoft.com/office/word/2006/wordml" xmlns:wps="http://schemas.microsoft.com/office/word/2010/wordprocessingShape" mc:Ignorable="w14 w15 w16se w16cid w16 w16cex w16sdtdh wp14">
   <w:abstractNum w:abstractNumId="0" w15:restartNumberingAfterBreak="0">
     <w:nsid w:val="055B1CEC"/>
     <w:multiLevelType w:val="hybridMultilevel"/>
@@ -2271,6 +3760,119 @@
     </w:lvl>
   </w:abstractNum>
   <w:abstractNum w:abstractNumId="1" w15:restartNumberingAfterBreak="0">
+    <w:nsid w:val="0B044B64"/>
+    <w:multiLevelType w:val="hybridMultilevel"/>
+    <w:tmpl w:val="DCCC065C"/>
+    <w:lvl w:ilvl="0" w:tplc="08090001">
+      <w:start w:val="1"/>
+      <w:numFmt w:val="bullet"/>
+      <w:lvlText w:val=""/>
+      <w:lvlJc w:val="left"/>
+      <w:pPr>
+        <w:ind w:left="720" w:hanging="360"/>
+      </w:pPr>
+      <w:rPr>
+        <w:rFonts w:ascii="Symbol" w:hAnsi="Symbol" w:hint="default"/>
+      </w:rPr>
+    </w:lvl>
+    <w:lvl w:ilvl="1" w:tplc="08090003" w:tentative="1">
+      <w:start w:val="1"/>
+      <w:numFmt w:val="bullet"/>
+      <w:lvlText w:val="o"/>
+      <w:lvlJc w:val="left"/>
+      <w:pPr>
+        <w:ind w:left="1440" w:hanging="360"/>
+      </w:pPr>
+      <w:rPr>
+        <w:rFonts w:ascii="Courier New" w:hAnsi="Courier New" w:cs="Courier New" w:hint="default"/>
+      </w:rPr>
+    </w:lvl>
+    <w:lvl w:ilvl="2" w:tplc="08090005" w:tentative="1">
+      <w:start w:val="1"/>
+      <w:numFmt w:val="bullet"/>
+      <w:lvlText w:val=""/>
+      <w:lvlJc w:val="left"/>
+      <w:pPr>
+        <w:ind w:left="2160" w:hanging="360"/>
+      </w:pPr>
+      <w:rPr>
+        <w:rFonts w:ascii="Wingdings" w:hAnsi="Wingdings" w:hint="default"/>
+      </w:rPr>
+    </w:lvl>
+    <w:lvl w:ilvl="3" w:tplc="08090001" w:tentative="1">
+      <w:start w:val="1"/>
+      <w:numFmt w:val="bullet"/>
+      <w:lvlText w:val=""/>
+      <w:lvlJc w:val="left"/>
+      <w:pPr>
+        <w:ind w:left="2880" w:hanging="360"/>
+      </w:pPr>
+      <w:rPr>
+        <w:rFonts w:ascii="Symbol" w:hAnsi="Symbol" w:hint="default"/>
+      </w:rPr>
+    </w:lvl>
+    <w:lvl w:ilvl="4" w:tplc="08090003" w:tentative="1">
+      <w:start w:val="1"/>
+      <w:numFmt w:val="bullet"/>
+      <w:lvlText w:val="o"/>
+      <w:lvlJc w:val="left"/>
+      <w:pPr>
+        <w:ind w:left="3600" w:hanging="360"/>
+      </w:pPr>
+      <w:rPr>
+        <w:rFonts w:ascii="Courier New" w:hAnsi="Courier New" w:cs="Courier New" w:hint="default"/>
+      </w:rPr>
+    </w:lvl>
+    <w:lvl w:ilvl="5" w:tplc="08090005" w:tentative="1">
+      <w:start w:val="1"/>
+      <w:numFmt w:val="bullet"/>
+      <w:lvlText w:val=""/>
+      <w:lvlJc w:val="left"/>
+      <w:pPr>
+        <w:ind w:left="4320" w:hanging="360"/>
+      </w:pPr>
+      <w:rPr>
+        <w:rFonts w:ascii="Wingdings" w:hAnsi="Wingdings" w:hint="default"/>
+      </w:rPr>
+    </w:lvl>
+    <w:lvl w:ilvl="6" w:tplc="08090001" w:tentative="1">
+      <w:start w:val="1"/>
+      <w:numFmt w:val="bullet"/>
+      <w:lvlText w:val=""/>
+      <w:lvlJc w:val="left"/>
+      <w:pPr>
+        <w:ind w:left="5040" w:hanging="360"/>
+      </w:pPr>
+      <w:rPr>
+        <w:rFonts w:ascii="Symbol" w:hAnsi="Symbol" w:hint="default"/>
+      </w:rPr>
+    </w:lvl>
+    <w:lvl w:ilvl="7" w:tplc="08090003" w:tentative="1">
+      <w:start w:val="1"/>
+      <w:numFmt w:val="bullet"/>
+      <w:lvlText w:val="o"/>
+      <w:lvlJc w:val="left"/>
+      <w:pPr>
+        <w:ind w:left="5760" w:hanging="360"/>
+      </w:pPr>
+      <w:rPr>
+        <w:rFonts w:ascii="Courier New" w:hAnsi="Courier New" w:cs="Courier New" w:hint="default"/>
+      </w:rPr>
+    </w:lvl>
+    <w:lvl w:ilvl="8" w:tplc="08090005" w:tentative="1">
+      <w:start w:val="1"/>
+      <w:numFmt w:val="bullet"/>
+      <w:lvlText w:val=""/>
+      <w:lvlJc w:val="left"/>
+      <w:pPr>
+        <w:ind w:left="6480" w:hanging="360"/>
+      </w:pPr>
+      <w:rPr>
+        <w:rFonts w:ascii="Wingdings" w:hAnsi="Wingdings" w:hint="default"/>
+      </w:rPr>
+    </w:lvl>
+  </w:abstractNum>
+  <w:abstractNum w:abstractNumId="2" w15:restartNumberingAfterBreak="0">
     <w:nsid w:val="188B3C0F"/>
     <w:multiLevelType w:val="multilevel"/>
     <w:tmpl w:val="8CF4008C"/>
@@ -2419,7 +4021,7 @@
       </w:rPr>
     </w:lvl>
   </w:abstractNum>
-  <w:abstractNum w:abstractNumId="2" w15:restartNumberingAfterBreak="0">
+  <w:abstractNum w:abstractNumId="3" w15:restartNumberingAfterBreak="0">
     <w:nsid w:val="1969776D"/>
     <w:multiLevelType w:val="multilevel"/>
     <w:tmpl w:val="C24A115A"/>
@@ -2568,7 +4170,7 @@
       </w:rPr>
     </w:lvl>
   </w:abstractNum>
-  <w:abstractNum w:abstractNumId="3" w15:restartNumberingAfterBreak="0">
+  <w:abstractNum w:abstractNumId="4" w15:restartNumberingAfterBreak="0">
     <w:nsid w:val="270E02DC"/>
     <w:multiLevelType w:val="multilevel"/>
     <w:tmpl w:val="E236DFDC"/>
@@ -2717,7 +4319,7 @@
       </w:rPr>
     </w:lvl>
   </w:abstractNum>
-  <w:abstractNum w:abstractNumId="4" w15:restartNumberingAfterBreak="0">
+  <w:abstractNum w:abstractNumId="5" w15:restartNumberingAfterBreak="0">
     <w:nsid w:val="2C1A1CE6"/>
     <w:multiLevelType w:val="multilevel"/>
     <w:tmpl w:val="BAC0F534"/>
@@ -2866,7 +4468,233 @@
       </w:rPr>
     </w:lvl>
   </w:abstractNum>
-  <w:abstractNum w:abstractNumId="5" w15:restartNumberingAfterBreak="0">
+  <w:abstractNum w:abstractNumId="6" w15:restartNumberingAfterBreak="0">
+    <w:nsid w:val="35890129"/>
+    <w:multiLevelType w:val="hybridMultilevel"/>
+    <w:tmpl w:val="532E8C14"/>
+    <w:lvl w:ilvl="0" w:tplc="08090001">
+      <w:start w:val="1"/>
+      <w:numFmt w:val="bullet"/>
+      <w:lvlText w:val=""/>
+      <w:lvlJc w:val="left"/>
+      <w:pPr>
+        <w:ind w:left="720" w:hanging="360"/>
+      </w:pPr>
+      <w:rPr>
+        <w:rFonts w:ascii="Symbol" w:hAnsi="Symbol" w:hint="default"/>
+      </w:rPr>
+    </w:lvl>
+    <w:lvl w:ilvl="1" w:tplc="08090003">
+      <w:start w:val="1"/>
+      <w:numFmt w:val="bullet"/>
+      <w:lvlText w:val="o"/>
+      <w:lvlJc w:val="left"/>
+      <w:pPr>
+        <w:ind w:left="1440" w:hanging="360"/>
+      </w:pPr>
+      <w:rPr>
+        <w:rFonts w:ascii="Courier New" w:hAnsi="Courier New" w:cs="Courier New" w:hint="default"/>
+      </w:rPr>
+    </w:lvl>
+    <w:lvl w:ilvl="2" w:tplc="08090005" w:tentative="1">
+      <w:start w:val="1"/>
+      <w:numFmt w:val="bullet"/>
+      <w:lvlText w:val=""/>
+      <w:lvlJc w:val="left"/>
+      <w:pPr>
+        <w:ind w:left="2160" w:hanging="360"/>
+      </w:pPr>
+      <w:rPr>
+        <w:rFonts w:ascii="Wingdings" w:hAnsi="Wingdings" w:hint="default"/>
+      </w:rPr>
+    </w:lvl>
+    <w:lvl w:ilvl="3" w:tplc="08090001" w:tentative="1">
+      <w:start w:val="1"/>
+      <w:numFmt w:val="bullet"/>
+      <w:lvlText w:val=""/>
+      <w:lvlJc w:val="left"/>
+      <w:pPr>
+        <w:ind w:left="2880" w:hanging="360"/>
+      </w:pPr>
+      <w:rPr>
+        <w:rFonts w:ascii="Symbol" w:hAnsi="Symbol" w:hint="default"/>
+      </w:rPr>
+    </w:lvl>
+    <w:lvl w:ilvl="4" w:tplc="08090003" w:tentative="1">
+      <w:start w:val="1"/>
+      <w:numFmt w:val="bullet"/>
+      <w:lvlText w:val="o"/>
+      <w:lvlJc w:val="left"/>
+      <w:pPr>
+        <w:ind w:left="3600" w:hanging="360"/>
+      </w:pPr>
+      <w:rPr>
+        <w:rFonts w:ascii="Courier New" w:hAnsi="Courier New" w:cs="Courier New" w:hint="default"/>
+      </w:rPr>
+    </w:lvl>
+    <w:lvl w:ilvl="5" w:tplc="08090005" w:tentative="1">
+      <w:start w:val="1"/>
+      <w:numFmt w:val="bullet"/>
+      <w:lvlText w:val=""/>
+      <w:lvlJc w:val="left"/>
+      <w:pPr>
+        <w:ind w:left="4320" w:hanging="360"/>
+      </w:pPr>
+      <w:rPr>
+        <w:rFonts w:ascii="Wingdings" w:hAnsi="Wingdings" w:hint="default"/>
+      </w:rPr>
+    </w:lvl>
+    <w:lvl w:ilvl="6" w:tplc="08090001" w:tentative="1">
+      <w:start w:val="1"/>
+      <w:numFmt w:val="bullet"/>
+      <w:lvlText w:val=""/>
+      <w:lvlJc w:val="left"/>
+      <w:pPr>
+        <w:ind w:left="5040" w:hanging="360"/>
+      </w:pPr>
+      <w:rPr>
+        <w:rFonts w:ascii="Symbol" w:hAnsi="Symbol" w:hint="default"/>
+      </w:rPr>
+    </w:lvl>
+    <w:lvl w:ilvl="7" w:tplc="08090003" w:tentative="1">
+      <w:start w:val="1"/>
+      <w:numFmt w:val="bullet"/>
+      <w:lvlText w:val="o"/>
+      <w:lvlJc w:val="left"/>
+      <w:pPr>
+        <w:ind w:left="5760" w:hanging="360"/>
+      </w:pPr>
+      <w:rPr>
+        <w:rFonts w:ascii="Courier New" w:hAnsi="Courier New" w:cs="Courier New" w:hint="default"/>
+      </w:rPr>
+    </w:lvl>
+    <w:lvl w:ilvl="8" w:tplc="08090005" w:tentative="1">
+      <w:start w:val="1"/>
+      <w:numFmt w:val="bullet"/>
+      <w:lvlText w:val=""/>
+      <w:lvlJc w:val="left"/>
+      <w:pPr>
+        <w:ind w:left="6480" w:hanging="360"/>
+      </w:pPr>
+      <w:rPr>
+        <w:rFonts w:ascii="Wingdings" w:hAnsi="Wingdings" w:hint="default"/>
+      </w:rPr>
+    </w:lvl>
+  </w:abstractNum>
+  <w:abstractNum w:abstractNumId="7" w15:restartNumberingAfterBreak="0">
+    <w:nsid w:val="386F3B5D"/>
+    <w:multiLevelType w:val="hybridMultilevel"/>
+    <w:tmpl w:val="2BAE2590"/>
+    <w:lvl w:ilvl="0" w:tplc="08090001">
+      <w:start w:val="1"/>
+      <w:numFmt w:val="bullet"/>
+      <w:lvlText w:val=""/>
+      <w:lvlJc w:val="left"/>
+      <w:pPr>
+        <w:ind w:left="1080" w:hanging="360"/>
+      </w:pPr>
+      <w:rPr>
+        <w:rFonts w:ascii="Symbol" w:hAnsi="Symbol" w:hint="default"/>
+      </w:rPr>
+    </w:lvl>
+    <w:lvl w:ilvl="1" w:tplc="08090003" w:tentative="1">
+      <w:start w:val="1"/>
+      <w:numFmt w:val="bullet"/>
+      <w:lvlText w:val="o"/>
+      <w:lvlJc w:val="left"/>
+      <w:pPr>
+        <w:ind w:left="1800" w:hanging="360"/>
+      </w:pPr>
+      <w:rPr>
+        <w:rFonts w:ascii="Courier New" w:hAnsi="Courier New" w:cs="Courier New" w:hint="default"/>
+      </w:rPr>
+    </w:lvl>
+    <w:lvl w:ilvl="2" w:tplc="08090005" w:tentative="1">
+      <w:start w:val="1"/>
+      <w:numFmt w:val="bullet"/>
+      <w:lvlText w:val=""/>
+      <w:lvlJc w:val="left"/>
+      <w:pPr>
+        <w:ind w:left="2520" w:hanging="360"/>
+      </w:pPr>
+      <w:rPr>
+        <w:rFonts w:ascii="Wingdings" w:hAnsi="Wingdings" w:hint="default"/>
+      </w:rPr>
+    </w:lvl>
+    <w:lvl w:ilvl="3" w:tplc="08090001" w:tentative="1">
+      <w:start w:val="1"/>
+      <w:numFmt w:val="bullet"/>
+      <w:lvlText w:val=""/>
+      <w:lvlJc w:val="left"/>
+      <w:pPr>
+        <w:ind w:left="3240" w:hanging="360"/>
+      </w:pPr>
+      <w:rPr>
+        <w:rFonts w:ascii="Symbol" w:hAnsi="Symbol" w:hint="default"/>
+      </w:rPr>
+    </w:lvl>
+    <w:lvl w:ilvl="4" w:tplc="08090003" w:tentative="1">
+      <w:start w:val="1"/>
+      <w:numFmt w:val="bullet"/>
+      <w:lvlText w:val="o"/>
+      <w:lvlJc w:val="left"/>
+      <w:pPr>
+        <w:ind w:left="3960" w:hanging="360"/>
+      </w:pPr>
+      <w:rPr>
+        <w:rFonts w:ascii="Courier New" w:hAnsi="Courier New" w:cs="Courier New" w:hint="default"/>
+      </w:rPr>
+    </w:lvl>
+    <w:lvl w:ilvl="5" w:tplc="08090005" w:tentative="1">
+      <w:start w:val="1"/>
+      <w:numFmt w:val="bullet"/>
+      <w:lvlText w:val=""/>
+      <w:lvlJc w:val="left"/>
+      <w:pPr>
+        <w:ind w:left="4680" w:hanging="360"/>
+      </w:pPr>
+      <w:rPr>
+        <w:rFonts w:ascii="Wingdings" w:hAnsi="Wingdings" w:hint="default"/>
+      </w:rPr>
+    </w:lvl>
+    <w:lvl w:ilvl="6" w:tplc="08090001" w:tentative="1">
+      <w:start w:val="1"/>
+      <w:numFmt w:val="bullet"/>
+      <w:lvlText w:val=""/>
+      <w:lvlJc w:val="left"/>
+      <w:pPr>
+        <w:ind w:left="5400" w:hanging="360"/>
+      </w:pPr>
+      <w:rPr>
+        <w:rFonts w:ascii="Symbol" w:hAnsi="Symbol" w:hint="default"/>
+      </w:rPr>
+    </w:lvl>
+    <w:lvl w:ilvl="7" w:tplc="08090003" w:tentative="1">
+      <w:start w:val="1"/>
+      <w:numFmt w:val="bullet"/>
+      <w:lvlText w:val="o"/>
+      <w:lvlJc w:val="left"/>
+      <w:pPr>
+        <w:ind w:left="6120" w:hanging="360"/>
+      </w:pPr>
+      <w:rPr>
+        <w:rFonts w:ascii="Courier New" w:hAnsi="Courier New" w:cs="Courier New" w:hint="default"/>
+      </w:rPr>
+    </w:lvl>
+    <w:lvl w:ilvl="8" w:tplc="08090005" w:tentative="1">
+      <w:start w:val="1"/>
+      <w:numFmt w:val="bullet"/>
+      <w:lvlText w:val=""/>
+      <w:lvlJc w:val="left"/>
+      <w:pPr>
+        <w:ind w:left="6840" w:hanging="360"/>
+      </w:pPr>
+      <w:rPr>
+        <w:rFonts w:ascii="Wingdings" w:hAnsi="Wingdings" w:hint="default"/>
+      </w:rPr>
+    </w:lvl>
+  </w:abstractNum>
+  <w:abstractNum w:abstractNumId="8" w15:restartNumberingAfterBreak="0">
     <w:nsid w:val="3A726288"/>
     <w:multiLevelType w:val="multilevel"/>
     <w:tmpl w:val="A6520288"/>
@@ -3015,7 +4843,7 @@
       </w:rPr>
     </w:lvl>
   </w:abstractNum>
-  <w:abstractNum w:abstractNumId="6" w15:restartNumberingAfterBreak="0">
+  <w:abstractNum w:abstractNumId="9" w15:restartNumberingAfterBreak="0">
     <w:nsid w:val="3E481F8E"/>
     <w:multiLevelType w:val="multilevel"/>
     <w:tmpl w:val="BD9697B2"/>
@@ -3164,7 +4992,7 @@
       </w:rPr>
     </w:lvl>
   </w:abstractNum>
-  <w:abstractNum w:abstractNumId="7" w15:restartNumberingAfterBreak="0">
+  <w:abstractNum w:abstractNumId="10" w15:restartNumberingAfterBreak="0">
     <w:nsid w:val="3F3F18EB"/>
     <w:multiLevelType w:val="multilevel"/>
     <w:tmpl w:val="2D3E19D8"/>
@@ -3313,7 +5141,7 @@
       </w:rPr>
     </w:lvl>
   </w:abstractNum>
-  <w:abstractNum w:abstractNumId="8" w15:restartNumberingAfterBreak="0">
+  <w:abstractNum w:abstractNumId="11" w15:restartNumberingAfterBreak="0">
     <w:nsid w:val="41477993"/>
     <w:multiLevelType w:val="multilevel"/>
     <w:tmpl w:val="7EFE3D28"/>
@@ -3462,7 +5290,7 @@
       </w:rPr>
     </w:lvl>
   </w:abstractNum>
-  <w:abstractNum w:abstractNumId="9" w15:restartNumberingAfterBreak="0">
+  <w:abstractNum w:abstractNumId="12" w15:restartNumberingAfterBreak="0">
     <w:nsid w:val="4B5B276F"/>
     <w:multiLevelType w:val="hybridMultilevel"/>
     <w:tmpl w:val="DA28B14C"/>
@@ -3575,7 +5403,7 @@
       </w:rPr>
     </w:lvl>
   </w:abstractNum>
-  <w:abstractNum w:abstractNumId="10" w15:restartNumberingAfterBreak="0">
+  <w:abstractNum w:abstractNumId="13" w15:restartNumberingAfterBreak="0">
     <w:nsid w:val="5EA53BDE"/>
     <w:multiLevelType w:val="multilevel"/>
     <w:tmpl w:val="E4504F12"/>
@@ -3724,7 +5552,7 @@
       </w:rPr>
     </w:lvl>
   </w:abstractNum>
-  <w:abstractNum w:abstractNumId="11" w15:restartNumberingAfterBreak="0">
+  <w:abstractNum w:abstractNumId="14" w15:restartNumberingAfterBreak="0">
     <w:nsid w:val="62E37CC6"/>
     <w:multiLevelType w:val="multilevel"/>
     <w:tmpl w:val="02583AB6"/>
@@ -3864,7 +5692,7 @@
       </w:rPr>
     </w:lvl>
   </w:abstractNum>
-  <w:abstractNum w:abstractNumId="12" w15:restartNumberingAfterBreak="0">
+  <w:abstractNum w:abstractNumId="15" w15:restartNumberingAfterBreak="0">
     <w:nsid w:val="638B1BF4"/>
     <w:multiLevelType w:val="multilevel"/>
     <w:tmpl w:val="273A3D06"/>
@@ -4013,7 +5841,7 @@
       </w:rPr>
     </w:lvl>
   </w:abstractNum>
-  <w:abstractNum w:abstractNumId="13" w15:restartNumberingAfterBreak="0">
+  <w:abstractNum w:abstractNumId="16" w15:restartNumberingAfterBreak="0">
     <w:nsid w:val="74967EE5"/>
     <w:multiLevelType w:val="multilevel"/>
     <w:tmpl w:val="C1B26516"/>
@@ -4162,47 +5990,172 @@
       </w:rPr>
     </w:lvl>
   </w:abstractNum>
+  <w:abstractNum w:abstractNumId="17" w15:restartNumberingAfterBreak="0">
+    <w:nsid w:val="79EF0D4D"/>
+    <w:multiLevelType w:val="hybridMultilevel"/>
+    <w:tmpl w:val="CAE0B264"/>
+    <w:lvl w:ilvl="0" w:tplc="08090001">
+      <w:start w:val="1"/>
+      <w:numFmt w:val="bullet"/>
+      <w:lvlText w:val=""/>
+      <w:lvlJc w:val="left"/>
+      <w:pPr>
+        <w:ind w:left="1080" w:hanging="360"/>
+      </w:pPr>
+      <w:rPr>
+        <w:rFonts w:ascii="Symbol" w:hAnsi="Symbol" w:hint="default"/>
+      </w:rPr>
+    </w:lvl>
+    <w:lvl w:ilvl="1" w:tplc="08090003" w:tentative="1">
+      <w:start w:val="1"/>
+      <w:numFmt w:val="bullet"/>
+      <w:lvlText w:val="o"/>
+      <w:lvlJc w:val="left"/>
+      <w:pPr>
+        <w:ind w:left="1800" w:hanging="360"/>
+      </w:pPr>
+      <w:rPr>
+        <w:rFonts w:ascii="Courier New" w:hAnsi="Courier New" w:cs="Courier New" w:hint="default"/>
+      </w:rPr>
+    </w:lvl>
+    <w:lvl w:ilvl="2" w:tplc="08090005" w:tentative="1">
+      <w:start w:val="1"/>
+      <w:numFmt w:val="bullet"/>
+      <w:lvlText w:val=""/>
+      <w:lvlJc w:val="left"/>
+      <w:pPr>
+        <w:ind w:left="2520" w:hanging="360"/>
+      </w:pPr>
+      <w:rPr>
+        <w:rFonts w:ascii="Wingdings" w:hAnsi="Wingdings" w:hint="default"/>
+      </w:rPr>
+    </w:lvl>
+    <w:lvl w:ilvl="3" w:tplc="08090001" w:tentative="1">
+      <w:start w:val="1"/>
+      <w:numFmt w:val="bullet"/>
+      <w:lvlText w:val=""/>
+      <w:lvlJc w:val="left"/>
+      <w:pPr>
+        <w:ind w:left="3240" w:hanging="360"/>
+      </w:pPr>
+      <w:rPr>
+        <w:rFonts w:ascii="Symbol" w:hAnsi="Symbol" w:hint="default"/>
+      </w:rPr>
+    </w:lvl>
+    <w:lvl w:ilvl="4" w:tplc="08090003" w:tentative="1">
+      <w:start w:val="1"/>
+      <w:numFmt w:val="bullet"/>
+      <w:lvlText w:val="o"/>
+      <w:lvlJc w:val="left"/>
+      <w:pPr>
+        <w:ind w:left="3960" w:hanging="360"/>
+      </w:pPr>
+      <w:rPr>
+        <w:rFonts w:ascii="Courier New" w:hAnsi="Courier New" w:cs="Courier New" w:hint="default"/>
+      </w:rPr>
+    </w:lvl>
+    <w:lvl w:ilvl="5" w:tplc="08090005" w:tentative="1">
+      <w:start w:val="1"/>
+      <w:numFmt w:val="bullet"/>
+      <w:lvlText w:val=""/>
+      <w:lvlJc w:val="left"/>
+      <w:pPr>
+        <w:ind w:left="4680" w:hanging="360"/>
+      </w:pPr>
+      <w:rPr>
+        <w:rFonts w:ascii="Wingdings" w:hAnsi="Wingdings" w:hint="default"/>
+      </w:rPr>
+    </w:lvl>
+    <w:lvl w:ilvl="6" w:tplc="08090001" w:tentative="1">
+      <w:start w:val="1"/>
+      <w:numFmt w:val="bullet"/>
+      <w:lvlText w:val=""/>
+      <w:lvlJc w:val="left"/>
+      <w:pPr>
+        <w:ind w:left="5400" w:hanging="360"/>
+      </w:pPr>
+      <w:rPr>
+        <w:rFonts w:ascii="Symbol" w:hAnsi="Symbol" w:hint="default"/>
+      </w:rPr>
+    </w:lvl>
+    <w:lvl w:ilvl="7" w:tplc="08090003" w:tentative="1">
+      <w:start w:val="1"/>
+      <w:numFmt w:val="bullet"/>
+      <w:lvlText w:val="o"/>
+      <w:lvlJc w:val="left"/>
+      <w:pPr>
+        <w:ind w:left="6120" w:hanging="360"/>
+      </w:pPr>
+      <w:rPr>
+        <w:rFonts w:ascii="Courier New" w:hAnsi="Courier New" w:cs="Courier New" w:hint="default"/>
+      </w:rPr>
+    </w:lvl>
+    <w:lvl w:ilvl="8" w:tplc="08090005" w:tentative="1">
+      <w:start w:val="1"/>
+      <w:numFmt w:val="bullet"/>
+      <w:lvlText w:val=""/>
+      <w:lvlJc w:val="left"/>
+      <w:pPr>
+        <w:ind w:left="6840" w:hanging="360"/>
+      </w:pPr>
+      <w:rPr>
+        <w:rFonts w:ascii="Wingdings" w:hAnsi="Wingdings" w:hint="default"/>
+      </w:rPr>
+    </w:lvl>
+  </w:abstractNum>
   <w:num w:numId="1" w16cid:durableId="1796210804">
-    <w:abstractNumId w:val="6"/>
+    <w:abstractNumId w:val="9"/>
   </w:num>
   <w:num w:numId="2" w16cid:durableId="505637946">
+    <w:abstractNumId w:val="3"/>
+  </w:num>
+  <w:num w:numId="3" w16cid:durableId="1809128515">
     <w:abstractNumId w:val="2"/>
   </w:num>
-  <w:num w:numId="3" w16cid:durableId="1809128515">
-    <w:abstractNumId w:val="1"/>
-  </w:num>
   <w:num w:numId="4" w16cid:durableId="933053794">
-    <w:abstractNumId w:val="3"/>
+    <w:abstractNumId w:val="4"/>
   </w:num>
   <w:num w:numId="5" w16cid:durableId="353850203">
+    <w:abstractNumId w:val="13"/>
+  </w:num>
+  <w:num w:numId="6" w16cid:durableId="925335445">
+    <w:abstractNumId w:val="16"/>
+  </w:num>
+  <w:num w:numId="7" w16cid:durableId="1524711915">
+    <w:abstractNumId w:val="5"/>
+  </w:num>
+  <w:num w:numId="8" w16cid:durableId="22751762">
+    <w:abstractNumId w:val="8"/>
+  </w:num>
+  <w:num w:numId="9" w16cid:durableId="411391201">
     <w:abstractNumId w:val="10"/>
   </w:num>
-  <w:num w:numId="6" w16cid:durableId="925335445">
-    <w:abstractNumId w:val="13"/>
-  </w:num>
-  <w:num w:numId="7" w16cid:durableId="1524711915">
-    <w:abstractNumId w:val="4"/>
-  </w:num>
-  <w:num w:numId="8" w16cid:durableId="22751762">
-    <w:abstractNumId w:val="5"/>
-  </w:num>
-  <w:num w:numId="9" w16cid:durableId="411391201">
-    <w:abstractNumId w:val="7"/>
-  </w:num>
   <w:num w:numId="10" w16cid:durableId="1547176855">
-    <w:abstractNumId w:val="12"/>
+    <w:abstractNumId w:val="15"/>
   </w:num>
   <w:num w:numId="11" w16cid:durableId="212929277">
-    <w:abstractNumId w:val="8"/>
+    <w:abstractNumId w:val="11"/>
   </w:num>
   <w:num w:numId="12" w16cid:durableId="1339501836">
-    <w:abstractNumId w:val="11"/>
+    <w:abstractNumId w:val="14"/>
   </w:num>
   <w:num w:numId="13" w16cid:durableId="1100954402">
     <w:abstractNumId w:val="0"/>
   </w:num>
   <w:num w:numId="14" w16cid:durableId="1898323761">
-    <w:abstractNumId w:val="9"/>
+    <w:abstractNumId w:val="12"/>
+  </w:num>
+  <w:num w:numId="15" w16cid:durableId="1783649221">
+    <w:abstractNumId w:val="17"/>
+  </w:num>
+  <w:num w:numId="16" w16cid:durableId="42214520">
+    <w:abstractNumId w:val="7"/>
+  </w:num>
+  <w:num w:numId="17" w16cid:durableId="2074884320">
+    <w:abstractNumId w:val="6"/>
+  </w:num>
+  <w:num w:numId="18" w16cid:durableId="460226431">
+    <w:abstractNumId w:val="1"/>
   </w:num>
 </w:numbering>
 </file>
@@ -4984,6 +6937,25 @@
       <w:shd w:val="clear" w:color="auto" w:fill="E1DFDD"/>
     </w:rPr>
   </w:style>
+  <w:style w:type="paragraph" w:styleId="Caption">
+    <w:name w:val="caption"/>
+    <w:basedOn w:val="Normal"/>
+    <w:next w:val="Normal"/>
+    <w:uiPriority w:val="35"/>
+    <w:unhideWhenUsed/>
+    <w:qFormat/>
+    <w:rsid w:val="00357C73"/>
+    <w:pPr>
+      <w:spacing w:after="200" w:line="240" w:lineRule="auto"/>
+    </w:pPr>
+    <w:rPr>
+      <w:i/>
+      <w:iCs/>
+      <w:color w:val="44546A" w:themeColor="text2"/>
+      <w:sz w:val="18"/>
+      <w:szCs w:val="18"/>
+    </w:rPr>
+  </w:style>
 </w:styles>
 </file>
 
@@ -5283,6 +7255,25 @@
 </file>
 
 <file path=customXml/item1.xml><?xml version="1.0" encoding="utf-8"?>
+<?mso-contentType ?>
+<FormTemplates xmlns="http://schemas.microsoft.com/sharepoint/v3/contenttype/forms">
+  <Display>DocumentLibraryForm</Display>
+  <Edit>DocumentLibraryForm</Edit>
+  <New>DocumentLibraryForm</New>
+</FormTemplates>
+</file>
+
+<file path=customXml/item2.xml><?xml version="1.0" encoding="utf-8"?>
+<p:properties xmlns:p="http://schemas.microsoft.com/office/2006/metadata/properties" xmlns:xsi="http://www.w3.org/2001/XMLSchema-instance" xmlns:pc="http://schemas.microsoft.com/office/infopath/2007/PartnerControls">
+  <documentManagement/>
+</p:properties>
+</file>
+
+<file path=customXml/item3.xml><?xml version="1.0" encoding="utf-8"?>
+<b:Sources xmlns:b="http://schemas.openxmlformats.org/officeDocument/2006/bibliography" xmlns="http://schemas.openxmlformats.org/officeDocument/2006/bibliography" SelectedStyle="\APASixthEditionOfficeOnline.xsl" StyleName="APA" Version="6"/>
+</file>
+
+<file path=customXml/item4.xml><?xml version="1.0" encoding="utf-8"?>
 <ct:contentTypeSchema xmlns:ct="http://schemas.microsoft.com/office/2006/metadata/contentType" xmlns:ma="http://schemas.microsoft.com/office/2006/metadata/properties/metaAttributes" ct:_="" ma:_="" ma:contentTypeName="Document" ma:contentTypeID="0x010100B4B3963D136B89489C303B1F134CDEFE" ma:contentTypeVersion="2" ma:contentTypeDescription="Create a new document." ma:contentTypeScope="" ma:versionID="308c9ae795ee33ed826f6ffffe232275">
   <xsd:schema xmlns:xsd="http://www.w3.org/2001/XMLSchema" xmlns:xs="http://www.w3.org/2001/XMLSchema" xmlns:p="http://schemas.microsoft.com/office/2006/metadata/properties" xmlns:ns2="3d09ae41-e7b8-4678-82ce-f613907bc86b" targetNamespace="http://schemas.microsoft.com/office/2006/metadata/properties" ma:root="true" ma:fieldsID="ae9e1e531943a4b87ea1040b939bb65d" ns2:_="">
     <xsd:import namespace="3d09ae41-e7b8-4678-82ce-f613907bc86b"/>
@@ -5414,26 +7405,32 @@
 </ct:contentTypeSchema>
 </file>
 
-<file path=customXml/item2.xml><?xml version="1.0" encoding="utf-8"?>
-<b:Sources xmlns:b="http://schemas.openxmlformats.org/officeDocument/2006/bibliography" xmlns="http://schemas.openxmlformats.org/officeDocument/2006/bibliography" SelectedStyle="\APASixthEditionOfficeOnline.xsl" StyleName="APA" Version="6"/>
+<file path=customXml/itemProps1.xml><?xml version="1.0" encoding="utf-8"?>
+<ds:datastoreItem xmlns:ds="http://schemas.openxmlformats.org/officeDocument/2006/customXml" ds:itemID="{62938047-4573-473E-BF0E-290566D59595}">
+  <ds:schemaRefs>
+    <ds:schemaRef ds:uri="http://schemas.microsoft.com/sharepoint/v3/contenttype/forms"/>
+  </ds:schemaRefs>
+</ds:datastoreItem>
 </file>
 
-<file path=customXml/item3.xml><?xml version="1.0" encoding="utf-8"?>
-<p:properties xmlns:p="http://schemas.microsoft.com/office/2006/metadata/properties" xmlns:xsi="http://www.w3.org/2001/XMLSchema-instance" xmlns:pc="http://schemas.microsoft.com/office/infopath/2007/PartnerControls">
-  <documentManagement/>
-</p:properties>
+<file path=customXml/itemProps2.xml><?xml version="1.0" encoding="utf-8"?>
+<ds:datastoreItem xmlns:ds="http://schemas.openxmlformats.org/officeDocument/2006/customXml" ds:itemID="{B81975BD-F3A5-4B76-88D3-92416F194EA7}">
+  <ds:schemaRefs>
+    <ds:schemaRef ds:uri="http://schemas.microsoft.com/office/2006/metadata/properties"/>
+    <ds:schemaRef ds:uri="http://schemas.microsoft.com/office/infopath/2007/PartnerControls"/>
+  </ds:schemaRefs>
+</ds:datastoreItem>
 </file>
 
-<file path=customXml/item4.xml><?xml version="1.0" encoding="utf-8"?>
-<?mso-contentType ?>
-<FormTemplates xmlns="http://schemas.microsoft.com/sharepoint/v3/contenttype/forms">
-  <Display>DocumentLibraryForm</Display>
-  <Edit>DocumentLibraryForm</Edit>
-  <New>DocumentLibraryForm</New>
-</FormTemplates>
+<file path=customXml/itemProps3.xml><?xml version="1.0" encoding="utf-8"?>
+<ds:datastoreItem xmlns:ds="http://schemas.openxmlformats.org/officeDocument/2006/customXml" ds:itemID="{2CDFF8FE-BF0C-42DA-AA01-C71B0B153D14}">
+  <ds:schemaRefs>
+    <ds:schemaRef ds:uri="http://schemas.openxmlformats.org/officeDocument/2006/bibliography"/>
+  </ds:schemaRefs>
+</ds:datastoreItem>
 </file>
 
-<file path=customXml/itemProps1.xml><?xml version="1.0" encoding="utf-8"?>
+<file path=customXml/itemProps4.xml><?xml version="1.0" encoding="utf-8"?>
 <ds:datastoreItem xmlns:ds="http://schemas.openxmlformats.org/officeDocument/2006/customXml" ds:itemID="{2565A03E-28DF-494F-BAE7-C32272330B83}">
   <ds:schemaRefs>
     <ds:schemaRef ds:uri="http://schemas.microsoft.com/office/2006/metadata/contentType"/>
@@ -5449,29 +7446,4 @@
     <ds:schemaRef ds:uri="http://schemas.microsoft.com/internal/obd"/>
   </ds:schemaRefs>
 </ds:datastoreItem>
-</file>
-
-<file path=customXml/itemProps2.xml><?xml version="1.0" encoding="utf-8"?>
-<ds:datastoreItem xmlns:ds="http://schemas.openxmlformats.org/officeDocument/2006/customXml" ds:itemID="{2CDFF8FE-BF0C-42DA-AA01-C71B0B153D14}">
-  <ds:schemaRefs>
-    <ds:schemaRef ds:uri="http://schemas.openxmlformats.org/officeDocument/2006/bibliography"/>
-  </ds:schemaRefs>
-</ds:datastoreItem>
-</file>
-
-<file path=customXml/itemProps3.xml><?xml version="1.0" encoding="utf-8"?>
-<ds:datastoreItem xmlns:ds="http://schemas.openxmlformats.org/officeDocument/2006/customXml" ds:itemID="{B81975BD-F3A5-4B76-88D3-92416F194EA7}">
-  <ds:schemaRefs>
-    <ds:schemaRef ds:uri="http://schemas.microsoft.com/office/2006/metadata/properties"/>
-    <ds:schemaRef ds:uri="http://schemas.microsoft.com/office/infopath/2007/PartnerControls"/>
-  </ds:schemaRefs>
-</ds:datastoreItem>
-</file>
-
-<file path=customXml/itemProps4.xml><?xml version="1.0" encoding="utf-8"?>
-<ds:datastoreItem xmlns:ds="http://schemas.openxmlformats.org/officeDocument/2006/customXml" ds:itemID="{62938047-4573-473E-BF0E-290566D59595}">
-  <ds:schemaRefs>
-    <ds:schemaRef ds:uri="http://schemas.microsoft.com/sharepoint/v3/contenttype/forms"/>
-  </ds:schemaRefs>
-</ds:datastoreItem>
 </file>
</xml_diff>

<commit_message>
Added declaration and change title in report
</commit_message>
<xml_diff>
--- a/Documents/Project - Report.docx
+++ b/Documents/Project - Report.docx
@@ -116,7 +116,10 @@
         <w:jc w:val="center"/>
       </w:pPr>
       <w:r>
-        <w:t>Project Report</w:t>
+        <w:t xml:space="preserve">Project </w:t>
+      </w:r>
+      <w:r>
+        <w:t>Thesis</w:t>
       </w:r>
     </w:p>
     <w:p>
@@ -315,6 +318,126 @@
         </w:rPr>
         <w:br w:type="page"/>
       </w:r>
+    </w:p>
+    <w:p>
+      <w:pPr>
+        <w:pStyle w:val="TOCHeading"/>
+        <w:rPr>
+          <w:b/>
+          <w:sz w:val="24"/>
+          <w:szCs w:val="24"/>
+        </w:rPr>
+      </w:pPr>
+    </w:p>
+    <w:p>
+      <w:pPr>
+        <w:pStyle w:val="TOCHeading"/>
+        <w:rPr>
+          <w:b/>
+          <w:sz w:val="24"/>
+          <w:szCs w:val="24"/>
+        </w:rPr>
+      </w:pPr>
+      <w:r>
+        <w:rPr>
+          <w:noProof/>
+        </w:rPr>
+        <w:drawing>
+          <wp:inline distT="0" distB="0" distL="0" distR="0" wp14:anchorId="200163C9" wp14:editId="7BDD4186">
+            <wp:extent cx="5731510" cy="6155055"/>
+            <wp:effectExtent l="0" t="0" r="2540" b="0"/>
+            <wp:docPr id="204308122" name="Picture 1" descr="A picture containing text, screenshot, document, font&#10;&#10;Description automatically generated"/>
+            <wp:cNvGraphicFramePr>
+              <a:graphicFrameLocks xmlns:a="http://schemas.openxmlformats.org/drawingml/2006/main" noChangeAspect="1"/>
+            </wp:cNvGraphicFramePr>
+            <a:graphic xmlns:a="http://schemas.openxmlformats.org/drawingml/2006/main">
+              <a:graphicData uri="http://schemas.openxmlformats.org/drawingml/2006/picture">
+                <pic:pic xmlns:pic="http://schemas.openxmlformats.org/drawingml/2006/picture">
+                  <pic:nvPicPr>
+                    <pic:cNvPr id="204308122" name="Picture 1" descr="A picture containing text, screenshot, document, font&#10;&#10;Description automatically generated"/>
+                    <pic:cNvPicPr/>
+                  </pic:nvPicPr>
+                  <pic:blipFill>
+                    <a:blip r:embed="rId12"/>
+                    <a:stretch>
+                      <a:fillRect/>
+                    </a:stretch>
+                  </pic:blipFill>
+                  <pic:spPr>
+                    <a:xfrm>
+                      <a:off x="0" y="0"/>
+                      <a:ext cx="5731510" cy="6155055"/>
+                    </a:xfrm>
+                    <a:prstGeom prst="rect">
+                      <a:avLst/>
+                    </a:prstGeom>
+                  </pic:spPr>
+                </pic:pic>
+              </a:graphicData>
+            </a:graphic>
+          </wp:inline>
+        </w:drawing>
+      </w:r>
+    </w:p>
+    <w:p>
+      <w:pPr>
+        <w:pStyle w:val="TOCHeading"/>
+        <w:rPr>
+          <w:b/>
+          <w:sz w:val="24"/>
+          <w:szCs w:val="24"/>
+        </w:rPr>
+      </w:pPr>
+    </w:p>
+    <w:p>
+      <w:pPr>
+        <w:pStyle w:val="TOCHeading"/>
+        <w:rPr>
+          <w:b/>
+          <w:sz w:val="24"/>
+          <w:szCs w:val="24"/>
+        </w:rPr>
+      </w:pPr>
+    </w:p>
+    <w:p>
+      <w:pPr>
+        <w:pStyle w:val="TOCHeading"/>
+        <w:rPr>
+          <w:b/>
+          <w:sz w:val="24"/>
+          <w:szCs w:val="24"/>
+        </w:rPr>
+      </w:pPr>
+    </w:p>
+    <w:p>
+      <w:pPr>
+        <w:pStyle w:val="TOCHeading"/>
+        <w:rPr>
+          <w:b/>
+          <w:sz w:val="24"/>
+          <w:szCs w:val="24"/>
+        </w:rPr>
+      </w:pPr>
+    </w:p>
+    <w:p>
+      <w:pPr>
+        <w:pStyle w:val="TOCHeading"/>
+        <w:rPr>
+          <w:b/>
+          <w:sz w:val="24"/>
+          <w:szCs w:val="24"/>
+        </w:rPr>
+      </w:pPr>
+    </w:p>
+    <w:p>
+      <w:pPr>
+        <w:pStyle w:val="TOCHeading"/>
+        <w:rPr>
+          <w:b/>
+          <w:sz w:val="24"/>
+          <w:szCs w:val="24"/>
+        </w:rPr>
+      </w:pPr>
     </w:p>
     <w:p>
       <w:pPr>
@@ -1025,7 +1148,6 @@
       </w:r>
       <w:r>
         <w:rPr>
-          <w:color w:val="FF0000"/>
           <w:szCs w:val="24"/>
         </w:rPr>
         <w:t>Ethereum</w:t>
@@ -1078,7 +1200,7 @@
         </w:rPr>
         <w:t xml:space="preserve"> E.g., </w:t>
       </w:r>
-      <w:hyperlink r:id="rId12" w:history="1">
+      <w:hyperlink r:id="rId13" w:history="1">
         <w:r>
           <w:rPr>
             <w:rStyle w:val="Hyperlink"/>
@@ -1598,14 +1720,7 @@
           <w:b/>
           <w:bCs/>
         </w:rPr>
-        <w:t>ccess tokens</w:t>
-      </w:r>
-      <w:r>
-        <w:rPr>
-          <w:b/>
-          <w:bCs/>
-        </w:rPr>
-        <w:t>:</w:t>
+        <w:t>ccess tokens:</w:t>
       </w:r>
       <w:r>
         <w:t xml:space="preserve"> The player has their separate access tokens, which are different from the projects, for accessing the player’s relevant information as stated above.</w:t>
@@ -1695,13 +1810,7 @@
         <w:t xml:space="preserve">This is a wallet of sorts which holds all relevant crypto assets for a user, which can be either Cryptocurrencies or </w:t>
       </w:r>
       <w:r>
-        <w:t xml:space="preserve">NFTs, both of which can be accessed </w:t>
-      </w:r>
-      <w:r>
-        <w:t>exchanged</w:t>
-      </w:r>
-      <w:r>
-        <w:t xml:space="preserve"> and relevant to NFTs, minted </w:t>
+        <w:t xml:space="preserve">NFTs, both of which can be accessed exchanged and relevant to NFTs, minted </w:t>
       </w:r>
       <w:r>
         <w:rPr>
@@ -2196,7 +2305,7 @@
                     <pic:cNvPicPr/>
                   </pic:nvPicPr>
                   <pic:blipFill>
-                    <a:blip r:embed="rId13">
+                    <a:blip r:embed="rId14">
                       <a:extLst>
                         <a:ext uri="{28A0092B-C50C-407E-A947-70E740481C1C}">
                           <a14:useLocalDpi xmlns:a14="http://schemas.microsoft.com/office/drawing/2010/main" val="0"/>
@@ -2541,6 +2650,7 @@
         <w:rPr>
           <w:b/>
           <w:bCs/>
+          <w:noProof/>
           <w:szCs w:val="24"/>
         </w:rPr>
         <w:drawing>
@@ -2567,7 +2677,7 @@
                     <pic:cNvPicPr/>
                   </pic:nvPicPr>
                   <pic:blipFill>
-                    <a:blip r:embed="rId14">
+                    <a:blip r:embed="rId15">
                       <a:extLst>
                         <a:ext uri="{28A0092B-C50C-407E-A947-70E740481C1C}">
                           <a14:useLocalDpi xmlns:a14="http://schemas.microsoft.com/office/drawing/2010/main" val="0"/>
@@ -2850,7 +2960,7 @@
                     <pic:cNvPicPr/>
                   </pic:nvPicPr>
                   <pic:blipFill>
-                    <a:blip r:embed="rId15">
+                    <a:blip r:embed="rId16">
                       <a:extLst>
                         <a:ext uri="{28A0092B-C50C-407E-A947-70E740481C1C}">
                           <a14:useLocalDpi xmlns:a14="http://schemas.microsoft.com/office/drawing/2010/main" val="0"/>
@@ -3060,7 +3170,7 @@
                     <pic:cNvPicPr/>
                   </pic:nvPicPr>
                   <pic:blipFill>
-                    <a:blip r:embed="rId16">
+                    <a:blip r:embed="rId17">
                       <a:extLst>
                         <a:ext uri="{28A0092B-C50C-407E-A947-70E740481C1C}">
                           <a14:useLocalDpi xmlns:a14="http://schemas.microsoft.com/office/drawing/2010/main" val="0"/>
@@ -3333,7 +3443,7 @@
         </w:rPr>
         <w:t xml:space="preserve"> I had issues using other solutions like A* pathfinding project (</w:t>
       </w:r>
-      <w:hyperlink r:id="rId17" w:history="1">
+      <w:hyperlink r:id="rId18" w:history="1">
         <w:r>
           <w:rPr>
             <w:rStyle w:val="Hyperlink"/>
@@ -3362,7 +3472,7 @@
         </w:rPr>
         <w:t xml:space="preserve"> (</w:t>
       </w:r>
-      <w:hyperlink r:id="rId18" w:history="1">
+      <w:hyperlink r:id="rId19" w:history="1">
         <w:r>
           <w:rPr>
             <w:rStyle w:val="Hyperlink"/>
@@ -3502,7 +3612,7 @@
       <w:bookmarkEnd w:id="5"/>
     </w:p>
     <w:sectPr>
-      <w:footerReference w:type="default" r:id="rId19"/>
+      <w:footerReference w:type="default" r:id="rId20"/>
       <w:pgSz w:w="11906" w:h="16838"/>
       <w:pgMar w:top="1440" w:right="1440" w:bottom="1440" w:left="1440" w:header="708" w:footer="708" w:gutter="0"/>
       <w:pgNumType w:start="0"/>
@@ -7255,6 +7365,12 @@
 </file>
 
 <file path=customXml/item1.xml><?xml version="1.0" encoding="utf-8"?>
+<p:properties xmlns:p="http://schemas.microsoft.com/office/2006/metadata/properties" xmlns:xsi="http://www.w3.org/2001/XMLSchema-instance" xmlns:pc="http://schemas.microsoft.com/office/infopath/2007/PartnerControls">
+  <documentManagement/>
+</p:properties>
+</file>
+
+<file path=customXml/item2.xml><?xml version="1.0" encoding="utf-8"?>
 <?mso-contentType ?>
 <FormTemplates xmlns="http://schemas.microsoft.com/sharepoint/v3/contenttype/forms">
   <Display>DocumentLibraryForm</Display>
@@ -7263,17 +7379,7 @@
 </FormTemplates>
 </file>
 
-<file path=customXml/item2.xml><?xml version="1.0" encoding="utf-8"?>
-<p:properties xmlns:p="http://schemas.microsoft.com/office/2006/metadata/properties" xmlns:xsi="http://www.w3.org/2001/XMLSchema-instance" xmlns:pc="http://schemas.microsoft.com/office/infopath/2007/PartnerControls">
-  <documentManagement/>
-</p:properties>
-</file>
-
 <file path=customXml/item3.xml><?xml version="1.0" encoding="utf-8"?>
-<b:Sources xmlns:b="http://schemas.openxmlformats.org/officeDocument/2006/bibliography" xmlns="http://schemas.openxmlformats.org/officeDocument/2006/bibliography" SelectedStyle="\APASixthEditionOfficeOnline.xsl" StyleName="APA" Version="6"/>
-</file>
-
-<file path=customXml/item4.xml><?xml version="1.0" encoding="utf-8"?>
 <ct:contentTypeSchema xmlns:ct="http://schemas.microsoft.com/office/2006/metadata/contentType" xmlns:ma="http://schemas.microsoft.com/office/2006/metadata/properties/metaAttributes" ct:_="" ma:_="" ma:contentTypeName="Document" ma:contentTypeID="0x010100B4B3963D136B89489C303B1F134CDEFE" ma:contentTypeVersion="2" ma:contentTypeDescription="Create a new document." ma:contentTypeScope="" ma:versionID="308c9ae795ee33ed826f6ffffe232275">
   <xsd:schema xmlns:xsd="http://www.w3.org/2001/XMLSchema" xmlns:xs="http://www.w3.org/2001/XMLSchema" xmlns:p="http://schemas.microsoft.com/office/2006/metadata/properties" xmlns:ns2="3d09ae41-e7b8-4678-82ce-f613907bc86b" targetNamespace="http://schemas.microsoft.com/office/2006/metadata/properties" ma:root="true" ma:fieldsID="ae9e1e531943a4b87ea1040b939bb65d" ns2:_="">
     <xsd:import namespace="3d09ae41-e7b8-4678-82ce-f613907bc86b"/>
@@ -7405,15 +7511,11 @@
 </ct:contentTypeSchema>
 </file>
 
-<file path=customXml/itemProps1.xml><?xml version="1.0" encoding="utf-8"?>
-<ds:datastoreItem xmlns:ds="http://schemas.openxmlformats.org/officeDocument/2006/customXml" ds:itemID="{62938047-4573-473E-BF0E-290566D59595}">
-  <ds:schemaRefs>
-    <ds:schemaRef ds:uri="http://schemas.microsoft.com/sharepoint/v3/contenttype/forms"/>
-  </ds:schemaRefs>
-</ds:datastoreItem>
+<file path=customXml/item4.xml><?xml version="1.0" encoding="utf-8"?>
+<b:Sources xmlns:b="http://schemas.openxmlformats.org/officeDocument/2006/bibliography" xmlns="http://schemas.openxmlformats.org/officeDocument/2006/bibliography" SelectedStyle="\APASixthEditionOfficeOnline.xsl" StyleName="APA" Version="6"/>
 </file>
 
-<file path=customXml/itemProps2.xml><?xml version="1.0" encoding="utf-8"?>
+<file path=customXml/itemProps1.xml><?xml version="1.0" encoding="utf-8"?>
 <ds:datastoreItem xmlns:ds="http://schemas.openxmlformats.org/officeDocument/2006/customXml" ds:itemID="{B81975BD-F3A5-4B76-88D3-92416F194EA7}">
   <ds:schemaRefs>
     <ds:schemaRef ds:uri="http://schemas.microsoft.com/office/2006/metadata/properties"/>
@@ -7422,15 +7524,15 @@
 </ds:datastoreItem>
 </file>
 
-<file path=customXml/itemProps3.xml><?xml version="1.0" encoding="utf-8"?>
-<ds:datastoreItem xmlns:ds="http://schemas.openxmlformats.org/officeDocument/2006/customXml" ds:itemID="{2CDFF8FE-BF0C-42DA-AA01-C71B0B153D14}">
+<file path=customXml/itemProps2.xml><?xml version="1.0" encoding="utf-8"?>
+<ds:datastoreItem xmlns:ds="http://schemas.openxmlformats.org/officeDocument/2006/customXml" ds:itemID="{62938047-4573-473E-BF0E-290566D59595}">
   <ds:schemaRefs>
-    <ds:schemaRef ds:uri="http://schemas.openxmlformats.org/officeDocument/2006/bibliography"/>
+    <ds:schemaRef ds:uri="http://schemas.microsoft.com/sharepoint/v3/contenttype/forms"/>
   </ds:schemaRefs>
 </ds:datastoreItem>
 </file>
 
-<file path=customXml/itemProps4.xml><?xml version="1.0" encoding="utf-8"?>
+<file path=customXml/itemProps3.xml><?xml version="1.0" encoding="utf-8"?>
 <ds:datastoreItem xmlns:ds="http://schemas.openxmlformats.org/officeDocument/2006/customXml" ds:itemID="{2565A03E-28DF-494F-BAE7-C32272330B83}">
   <ds:schemaRefs>
     <ds:schemaRef ds:uri="http://schemas.microsoft.com/office/2006/metadata/contentType"/>
@@ -7446,4 +7548,12 @@
     <ds:schemaRef ds:uri="http://schemas.microsoft.com/internal/obd"/>
   </ds:schemaRefs>
 </ds:datastoreItem>
+</file>
+
+<file path=customXml/itemProps4.xml><?xml version="1.0" encoding="utf-8"?>
+<ds:datastoreItem xmlns:ds="http://schemas.openxmlformats.org/officeDocument/2006/customXml" ds:itemID="{2CDFF8FE-BF0C-42DA-AA01-C71B0B153D14}">
+  <ds:schemaRefs>
+    <ds:schemaRef ds:uri="http://schemas.openxmlformats.org/officeDocument/2006/bibliography"/>
+  </ds:schemaRefs>
+</ds:datastoreItem>
 </file>
</xml_diff>